<commit_message>
Okay.. the mb_ultimate target builds now. Time to do some testing on real hardware again. The most challenging will probably be the dma loads in combination with mount. Some tricky stuff is done there for finding back the mount point. Also, what is likely not going well yet, is the invalidation procedure and the file browser updates when devices are removed or changes are made to the file system.
Documentation updated: there is a new command: DOS_FILE_STAT, that allows a file to be probed and the info retrieved without opening the file.

TODO: remove the copy path from UI DOS command. This is no longer a valid thing to do, as there may be more instances of a UI.
</commit_message>
<xml_diff>
--- a/doc/ultimate_dos.docx
+++ b/doc/ultimate_dos.docx
@@ -167,8 +167,17 @@
                     <w:sz w:val="28"/>
                     <w:szCs w:val="28"/>
                   </w:rPr>
-                  <w:t>Gideon Zweijtzer</w:t>
+                  <w:t xml:space="preserve">Gideon </w:t>
                 </w:r>
+                <w:proofErr w:type="spellStart"/>
+                <w:r>
+                  <w:rPr>
+                    <w:sz w:val="28"/>
+                    <w:szCs w:val="28"/>
+                  </w:rPr>
+                  <w:t>Zweijtzer</w:t>
+                </w:r>
+                <w:proofErr w:type="spellEnd"/>
               </w:sdtContent>
             </w:sdt>
           </w:p>
@@ -220,40 +229,27 @@
         <w:tblLook w:val="04A0" w:firstRow="1" w:lastRow="0" w:firstColumn="1" w:lastColumn="0" w:noHBand="0" w:noVBand="1"/>
       </w:tblPr>
       <w:tblGrid>
-        <w:gridCol w:w="3296"/>
-        <w:gridCol w:w="3330"/>
+        <w:gridCol w:w="3510"/>
+        <w:gridCol w:w="3116"/>
         <w:gridCol w:w="3229"/>
       </w:tblGrid>
       <w:tr>
         <w:tc>
           <w:tcPr>
-            <w:tcW w:w="3227" w:type="dxa"/>
+            <w:tcW w:w="3510" w:type="dxa"/>
           </w:tcPr>
           <w:p>
             <w:r>
               <w:t xml:space="preserve">Version </w:t>
             </w:r>
-            <w:r>
-              <w:fldChar w:fldCharType="begin"/>
-            </w:r>
-            <w:r>
-              <w:instrText xml:space="preserve"> DOCPROPERTY "Version" \* MERGEFORMAT </w:instrText>
-            </w:r>
-            <w:r>
-              <w:fldChar w:fldCharType="separate"/>
-            </w:r>
-            <w:r>
-              <w:rPr>
-                <w:bCs/>
-              </w:rPr>
-              <w:t>1.0</w:t>
-            </w:r>
-            <w:r>
-              <w:rPr>
-                <w:bCs/>
-              </w:rPr>
-              <w:fldChar w:fldCharType="end"/>
-            </w:r>
+            <w:fldSimple w:instr=" DOCPROPERTY &quot;Version&quot; \* MERGEFORMAT ">
+              <w:r>
+                <w:rPr>
+                  <w:bCs/>
+                </w:rPr>
+                <w:t>1.1</w:t>
+              </w:r>
+            </w:fldSimple>
             <w:r>
               <w:rPr>
                 <w:bCs/>
@@ -264,13 +260,7 @@
               <w:t xml:space="preserve"> </w:t>
             </w:r>
             <w:r>
-              <w:t>February 1</w:t>
-            </w:r>
-            <w:r>
-              <w:rPr>
-                <w:vertAlign w:val="superscript"/>
-              </w:rPr>
-              <w:t>st</w:t>
+              <w:t>September 12,</w:t>
             </w:r>
             <w:r>
               <w:t xml:space="preserve"> 2013</w:t>
@@ -279,13 +269,13 @@
         </w:tc>
         <w:tc>
           <w:tcPr>
-            <w:tcW w:w="3260" w:type="dxa"/>
+            <w:tcW w:w="3116" w:type="dxa"/>
           </w:tcPr>
           <w:p/>
         </w:tc>
         <w:tc>
           <w:tcPr>
-            <w:tcW w:w="3161" w:type="dxa"/>
+            <w:tcW w:w="3229" w:type="dxa"/>
           </w:tcPr>
           <w:p>
             <w:pPr>
@@ -518,6 +508,9 @@
         <w:t>3</w:t>
       </w:r>
       <w:r>
+        <w:t>-2015</w:t>
+      </w:r>
+      <w:r>
         <w:t xml:space="preserve"> by</w:t>
       </w:r>
     </w:p>
@@ -571,7 +564,7 @@
       <w:r>
         <w:fldChar w:fldCharType="separate"/>
       </w:r>
-      <w:hyperlink w:anchor="_Toc347596359" w:history="1">
+      <w:hyperlink w:anchor="_Toc429843094" w:history="1">
         <w:r>
           <w:rPr>
             <w:rStyle w:val="Hyperlink"/>
@@ -598,7 +591,7 @@
             <w:noProof/>
             <w:webHidden/>
           </w:rPr>
-          <w:instrText xml:space="preserve"> PAGEREF _Toc347596359 \h </w:instrText>
+          <w:instrText xml:space="preserve"> PAGEREF _Toc429843094 \h </w:instrText>
         </w:r>
         <w:r>
           <w:rPr>
@@ -640,7 +633,7 @@
           <w:noProof/>
         </w:rPr>
       </w:pPr>
-      <w:hyperlink w:anchor="_Toc347596360" w:history="1">
+      <w:hyperlink w:anchor="_Toc429843095" w:history="1">
         <w:r>
           <w:rPr>
             <w:rStyle w:val="Hyperlink"/>
@@ -667,7 +660,7 @@
             <w:noProof/>
             <w:webHidden/>
           </w:rPr>
-          <w:instrText xml:space="preserve"> PAGEREF _Toc347596360 \h </w:instrText>
+          <w:instrText xml:space="preserve"> PAGEREF _Toc429843095 \h </w:instrText>
         </w:r>
         <w:r>
           <w:rPr>
@@ -709,7 +702,7 @@
           <w:noProof/>
         </w:rPr>
       </w:pPr>
-      <w:hyperlink w:anchor="_Toc347596361" w:history="1">
+      <w:hyperlink w:anchor="_Toc429843096" w:history="1">
         <w:r>
           <w:rPr>
             <w:rStyle w:val="Hyperlink"/>
@@ -736,7 +729,7 @@
             <w:noProof/>
             <w:webHidden/>
           </w:rPr>
-          <w:instrText xml:space="preserve"> PAGEREF _Toc347596361 \h </w:instrText>
+          <w:instrText xml:space="preserve"> PAGEREF _Toc429843096 \h </w:instrText>
         </w:r>
         <w:r>
           <w:rPr>
@@ -777,7 +770,7 @@
           <w:sz w:val="22"/>
         </w:rPr>
       </w:pPr>
-      <w:hyperlink w:anchor="_Toc347596362" w:history="1">
+      <w:hyperlink w:anchor="_Toc429843097" w:history="1">
         <w:r>
           <w:rPr>
             <w:rStyle w:val="Hyperlink"/>
@@ -804,7 +797,7 @@
             <w:noProof/>
             <w:webHidden/>
           </w:rPr>
-          <w:instrText xml:space="preserve"> PAGEREF _Toc347596362 \h </w:instrText>
+          <w:instrText xml:space="preserve"> PAGEREF _Toc429843097 \h </w:instrText>
         </w:r>
         <w:r>
           <w:rPr>
@@ -846,7 +839,7 @@
           <w:noProof/>
         </w:rPr>
       </w:pPr>
-      <w:hyperlink w:anchor="_Toc347596363" w:history="1">
+      <w:hyperlink w:anchor="_Toc429843098" w:history="1">
         <w:r>
           <w:rPr>
             <w:rStyle w:val="Hyperlink"/>
@@ -873,7 +866,7 @@
             <w:noProof/>
             <w:webHidden/>
           </w:rPr>
-          <w:instrText xml:space="preserve"> PAGEREF _Toc347596363 \h </w:instrText>
+          <w:instrText xml:space="preserve"> PAGEREF _Toc429843098 \h </w:instrText>
         </w:r>
         <w:r>
           <w:rPr>
@@ -915,7 +908,7 @@
           <w:noProof/>
         </w:rPr>
       </w:pPr>
-      <w:hyperlink w:anchor="_Toc347596364" w:history="1">
+      <w:hyperlink w:anchor="_Toc429843099" w:history="1">
         <w:r>
           <w:rPr>
             <w:rStyle w:val="Hyperlink"/>
@@ -942,7 +935,7 @@
             <w:noProof/>
             <w:webHidden/>
           </w:rPr>
-          <w:instrText xml:space="preserve"> PAGEREF _Toc347596364 \h </w:instrText>
+          <w:instrText xml:space="preserve"> PAGEREF _Toc429843099 \h </w:instrText>
         </w:r>
         <w:r>
           <w:rPr>
@@ -984,7 +977,7 @@
           <w:noProof/>
         </w:rPr>
       </w:pPr>
-      <w:hyperlink w:anchor="_Toc347596365" w:history="1">
+      <w:hyperlink w:anchor="_Toc429843100" w:history="1">
         <w:r>
           <w:rPr>
             <w:rStyle w:val="Hyperlink"/>
@@ -1011,7 +1004,7 @@
             <w:noProof/>
             <w:webHidden/>
           </w:rPr>
-          <w:instrText xml:space="preserve"> PAGEREF _Toc347596365 \h </w:instrText>
+          <w:instrText xml:space="preserve"> PAGEREF _Toc429843100 \h </w:instrText>
         </w:r>
         <w:r>
           <w:rPr>
@@ -1053,7 +1046,7 @@
           <w:noProof/>
         </w:rPr>
       </w:pPr>
-      <w:hyperlink w:anchor="_Toc347596366" w:history="1">
+      <w:hyperlink w:anchor="_Toc429843101" w:history="1">
         <w:r>
           <w:rPr>
             <w:rStyle w:val="Hyperlink"/>
@@ -1080,7 +1073,7 @@
             <w:noProof/>
             <w:webHidden/>
           </w:rPr>
-          <w:instrText xml:space="preserve"> PAGEREF _Toc347596366 \h </w:instrText>
+          <w:instrText xml:space="preserve"> PAGEREF _Toc429843101 \h </w:instrText>
         </w:r>
         <w:r>
           <w:rPr>
@@ -1122,7 +1115,7 @@
           <w:noProof/>
         </w:rPr>
       </w:pPr>
-      <w:hyperlink w:anchor="_Toc347596367" w:history="1">
+      <w:hyperlink w:anchor="_Toc429843102" w:history="1">
         <w:r>
           <w:rPr>
             <w:rStyle w:val="Hyperlink"/>
@@ -1149,7 +1142,7 @@
             <w:noProof/>
             <w:webHidden/>
           </w:rPr>
-          <w:instrText xml:space="preserve"> PAGEREF _Toc347596367 \h </w:instrText>
+          <w:instrText xml:space="preserve"> PAGEREF _Toc429843102 \h </w:instrText>
         </w:r>
         <w:r>
           <w:rPr>
@@ -1191,7 +1184,7 @@
           <w:noProof/>
         </w:rPr>
       </w:pPr>
-      <w:hyperlink w:anchor="_Toc347596368" w:history="1">
+      <w:hyperlink w:anchor="_Toc429843103" w:history="1">
         <w:r>
           <w:rPr>
             <w:rStyle w:val="Hyperlink"/>
@@ -1218,7 +1211,7 @@
             <w:noProof/>
             <w:webHidden/>
           </w:rPr>
-          <w:instrText xml:space="preserve"> PAGEREF _Toc347596368 \h </w:instrText>
+          <w:instrText xml:space="preserve"> PAGEREF _Toc429843103 \h </w:instrText>
         </w:r>
         <w:r>
           <w:rPr>
@@ -1260,7 +1253,7 @@
           <w:noProof/>
         </w:rPr>
       </w:pPr>
-      <w:hyperlink w:anchor="_Toc347596369" w:history="1">
+      <w:hyperlink w:anchor="_Toc429843104" w:history="1">
         <w:r>
           <w:rPr>
             <w:rStyle w:val="Hyperlink"/>
@@ -1287,7 +1280,7 @@
             <w:noProof/>
             <w:webHidden/>
           </w:rPr>
-          <w:instrText xml:space="preserve"> PAGEREF _Toc347596369 \h </w:instrText>
+          <w:instrText xml:space="preserve"> PAGEREF _Toc429843104 \h </w:instrText>
         </w:r>
         <w:r>
           <w:rPr>
@@ -1329,13 +1322,13 @@
           <w:noProof/>
         </w:rPr>
       </w:pPr>
-      <w:hyperlink w:anchor="_Toc347596370" w:history="1">
+      <w:hyperlink w:anchor="_Toc429843105" w:history="1">
         <w:r>
           <w:rPr>
             <w:rStyle w:val="Hyperlink"/>
             <w:noProof/>
           </w:rPr>
-          <w:t>2.8. DOS_CMD_CHANGE_DIR (0x11)</w:t>
+          <w:t>2.8. DOS_CMD_FILE_STAT (0x08)</w:t>
         </w:r>
         <w:r>
           <w:rPr>
@@ -1356,7 +1349,7 @@
             <w:noProof/>
             <w:webHidden/>
           </w:rPr>
-          <w:instrText xml:space="preserve"> PAGEREF _Toc347596370 \h </w:instrText>
+          <w:instrText xml:space="preserve"> PAGEREF _Toc429843105 \h </w:instrText>
         </w:r>
         <w:r>
           <w:rPr>
@@ -1398,13 +1391,13 @@
           <w:noProof/>
         </w:rPr>
       </w:pPr>
-      <w:hyperlink w:anchor="_Toc347596371" w:history="1">
+      <w:hyperlink w:anchor="_Toc429843106" w:history="1">
         <w:r>
           <w:rPr>
             <w:rStyle w:val="Hyperlink"/>
             <w:noProof/>
           </w:rPr>
-          <w:t>2.9. DOS_CMD_GET_PATH (0x12)</w:t>
+          <w:t>2.9. DOS_CMD_CHANGE_DIR (0x11)</w:t>
         </w:r>
         <w:r>
           <w:rPr>
@@ -1425,7 +1418,7 @@
             <w:noProof/>
             <w:webHidden/>
           </w:rPr>
-          <w:instrText xml:space="preserve"> PAGEREF _Toc347596371 \h </w:instrText>
+          <w:instrText xml:space="preserve"> PAGEREF _Toc429843106 \h </w:instrText>
         </w:r>
         <w:r>
           <w:rPr>
@@ -1467,14 +1460,13 @@
           <w:noProof/>
         </w:rPr>
       </w:pPr>
-      <w:hyperlink w:anchor="_Toc347596372" w:history="1">
+      <w:hyperlink w:anchor="_Toc429843107" w:history="1">
         <w:r>
           <w:rPr>
             <w:rStyle w:val="Hyperlink"/>
             <w:noProof/>
-            <w:lang w:val="nl-NL"/>
-          </w:rPr>
-          <w:t>2.10. DOS_CMD_OPEN_DIR (0x13)</w:t>
+          </w:rPr>
+          <w:t>2.10. DOS_CMD_GET_PATH (0x12)</w:t>
         </w:r>
         <w:r>
           <w:rPr>
@@ -1495,7 +1487,7 @@
             <w:noProof/>
             <w:webHidden/>
           </w:rPr>
-          <w:instrText xml:space="preserve"> PAGEREF _Toc347596372 \h </w:instrText>
+          <w:instrText xml:space="preserve"> PAGEREF _Toc429843107 \h </w:instrText>
         </w:r>
         <w:r>
           <w:rPr>
@@ -1537,13 +1529,14 @@
           <w:noProof/>
         </w:rPr>
       </w:pPr>
-      <w:hyperlink w:anchor="_Toc347596373" w:history="1">
+      <w:hyperlink w:anchor="_Toc429843108" w:history="1">
         <w:r>
           <w:rPr>
             <w:rStyle w:val="Hyperlink"/>
             <w:noProof/>
-          </w:rPr>
-          <w:t>2.11. DOS_CMD_READ_DIR (0x14)</w:t>
+            <w:lang w:val="nl-NL"/>
+          </w:rPr>
+          <w:t>2.11. DOS_CMD_OPEN_DIR (0x13)</w:t>
         </w:r>
         <w:r>
           <w:rPr>
@@ -1564,7 +1557,7 @@
             <w:noProof/>
             <w:webHidden/>
           </w:rPr>
-          <w:instrText xml:space="preserve"> PAGEREF _Toc347596373 \h </w:instrText>
+          <w:instrText xml:space="preserve"> PAGEREF _Toc429843108 \h </w:instrText>
         </w:r>
         <w:r>
           <w:rPr>
@@ -1606,13 +1599,13 @@
           <w:noProof/>
         </w:rPr>
       </w:pPr>
-      <w:hyperlink w:anchor="_Toc347596374" w:history="1">
+      <w:hyperlink w:anchor="_Toc429843109" w:history="1">
         <w:r>
           <w:rPr>
             <w:rStyle w:val="Hyperlink"/>
             <w:noProof/>
           </w:rPr>
-          <w:t>2.12. DOS_CMD_COPY_UI_PATH (0x15)</w:t>
+          <w:t>2.12. DOS_CMD_READ_DIR (0x14)</w:t>
         </w:r>
         <w:r>
           <w:rPr>
@@ -1633,7 +1626,7 @@
             <w:noProof/>
             <w:webHidden/>
           </w:rPr>
-          <w:instrText xml:space="preserve"> PAGEREF _Toc347596374 \h </w:instrText>
+          <w:instrText xml:space="preserve"> PAGEREF _Toc429843109 \h </w:instrText>
         </w:r>
         <w:r>
           <w:rPr>
@@ -1675,13 +1668,13 @@
           <w:noProof/>
         </w:rPr>
       </w:pPr>
-      <w:hyperlink w:anchor="_Toc347596375" w:history="1">
+      <w:hyperlink w:anchor="_Toc429843110" w:history="1">
         <w:r>
           <w:rPr>
             <w:rStyle w:val="Hyperlink"/>
             <w:noProof/>
           </w:rPr>
-          <w:t>2.13. DOS_CMD_LOAD_REU (0x21)</w:t>
+          <w:t>2.13. DOS_CMD_COPY_UI_PATH (0x15)</w:t>
         </w:r>
         <w:r>
           <w:rPr>
@@ -1702,7 +1695,7 @@
             <w:noProof/>
             <w:webHidden/>
           </w:rPr>
-          <w:instrText xml:space="preserve"> PAGEREF _Toc347596375 \h </w:instrText>
+          <w:instrText xml:space="preserve"> PAGEREF _Toc429843110 \h </w:instrText>
         </w:r>
         <w:r>
           <w:rPr>
@@ -1744,13 +1737,13 @@
           <w:noProof/>
         </w:rPr>
       </w:pPr>
-      <w:hyperlink w:anchor="_Toc347596376" w:history="1">
+      <w:hyperlink w:anchor="_Toc429843111" w:history="1">
         <w:r>
           <w:rPr>
             <w:rStyle w:val="Hyperlink"/>
             <w:noProof/>
           </w:rPr>
-          <w:t>2.14. DOS_CMD_SAVE_REU (0x22)</w:t>
+          <w:t>2.14. DOS_CMD_LOAD_REU (0x21)</w:t>
         </w:r>
         <w:r>
           <w:rPr>
@@ -1771,7 +1764,7 @@
             <w:noProof/>
             <w:webHidden/>
           </w:rPr>
-          <w:instrText xml:space="preserve"> PAGEREF _Toc347596376 \h </w:instrText>
+          <w:instrText xml:space="preserve"> PAGEREF _Toc429843111 \h </w:instrText>
         </w:r>
         <w:r>
           <w:rPr>
@@ -1813,13 +1806,13 @@
           <w:noProof/>
         </w:rPr>
       </w:pPr>
-      <w:hyperlink w:anchor="_Toc347596377" w:history="1">
+      <w:hyperlink w:anchor="_Toc429843112" w:history="1">
         <w:r>
           <w:rPr>
             <w:rStyle w:val="Hyperlink"/>
             <w:noProof/>
           </w:rPr>
-          <w:t>2.15. DOS_CMD_ECHO (0xF0)</w:t>
+          <w:t>2.15. DOS_CMD_SAVE_REU (0x22)</w:t>
         </w:r>
         <w:r>
           <w:rPr>
@@ -1840,7 +1833,7 @@
             <w:noProof/>
             <w:webHidden/>
           </w:rPr>
-          <w:instrText xml:space="preserve"> PAGEREF _Toc347596377 \h </w:instrText>
+          <w:instrText xml:space="preserve"> PAGEREF _Toc429843112 \h </w:instrText>
         </w:r>
         <w:r>
           <w:rPr>
@@ -1872,6 +1865,75 @@
       </w:hyperlink>
     </w:p>
     <w:p>
+      <w:pPr>
+        <w:pStyle w:val="TOC2"/>
+        <w:tabs>
+          <w:tab w:val="right" w:leader="dot" w:pos="9629"/>
+        </w:tabs>
+        <w:rPr>
+          <w:rFonts w:eastAsiaTheme="minorEastAsia"/>
+          <w:noProof/>
+        </w:rPr>
+      </w:pPr>
+      <w:hyperlink w:anchor="_Toc429843113" w:history="1">
+        <w:r>
+          <w:rPr>
+            <w:rStyle w:val="Hyperlink"/>
+            <w:noProof/>
+          </w:rPr>
+          <w:t>2.16. DOS_CMD_ECHO (0xF0)</w:t>
+        </w:r>
+        <w:r>
+          <w:rPr>
+            <w:noProof/>
+            <w:webHidden/>
+          </w:rPr>
+          <w:tab/>
+        </w:r>
+        <w:r>
+          <w:rPr>
+            <w:noProof/>
+            <w:webHidden/>
+          </w:rPr>
+          <w:fldChar w:fldCharType="begin"/>
+        </w:r>
+        <w:r>
+          <w:rPr>
+            <w:noProof/>
+            <w:webHidden/>
+          </w:rPr>
+          <w:instrText xml:space="preserve"> PAGEREF _Toc429843113 \h </w:instrText>
+        </w:r>
+        <w:r>
+          <w:rPr>
+            <w:noProof/>
+            <w:webHidden/>
+          </w:rPr>
+        </w:r>
+        <w:r>
+          <w:rPr>
+            <w:noProof/>
+            <w:webHidden/>
+          </w:rPr>
+          <w:fldChar w:fldCharType="separate"/>
+        </w:r>
+        <w:r>
+          <w:rPr>
+            <w:noProof/>
+            <w:webHidden/>
+          </w:rPr>
+          <w:t>7</w:t>
+        </w:r>
+        <w:r>
+          <w:rPr>
+            <w:noProof/>
+            <w:webHidden/>
+          </w:rPr>
+          <w:fldChar w:fldCharType="end"/>
+        </w:r>
+      </w:hyperlink>
+    </w:p>
+    <w:p>
       <w:r>
         <w:fldChar w:fldCharType="end"/>
       </w:r>
@@ -1880,7 +1942,7 @@
       <w:pPr>
         <w:pStyle w:val="Heading1"/>
       </w:pPr>
-      <w:bookmarkStart w:id="0" w:name="_Toc347596359"/>
+      <w:bookmarkStart w:id="0" w:name="_Toc429843094"/>
       <w:r>
         <w:lastRenderedPageBreak/>
         <w:t>Introduction</w:t>
@@ -1891,7 +1953,7 @@
       <w:pPr>
         <w:pStyle w:val="Heading2"/>
       </w:pPr>
-      <w:bookmarkStart w:id="1" w:name="_Toc347596360"/>
+      <w:bookmarkStart w:id="1" w:name="_Toc429843095"/>
       <w:r>
         <w:t>Context</w:t>
       </w:r>
@@ -1912,7 +1974,7 @@
       <w:pPr>
         <w:pStyle w:val="Heading2"/>
       </w:pPr>
-      <w:bookmarkStart w:id="2" w:name="_Toc347596361"/>
+      <w:bookmarkStart w:id="2" w:name="_Toc429843096"/>
       <w:r>
         <w:t>Purpose of this document</w:t>
       </w:r>
@@ -1927,7 +1989,7 @@
       <w:pPr>
         <w:pStyle w:val="Heading1"/>
       </w:pPr>
-      <w:bookmarkStart w:id="3" w:name="_Toc347596362"/>
+      <w:bookmarkStart w:id="3" w:name="_Toc429843097"/>
       <w:r>
         <w:lastRenderedPageBreak/>
         <w:t>Commands</w:t>
@@ -1957,33 +2019,107 @@
         <w:t>instances</w:t>
       </w:r>
       <w:r>
-        <w:t xml:space="preserve"> of the DOS. They have their own state. This enables to have two directories and two files open at a given time; one on</w:t>
-      </w:r>
-      <w:bookmarkStart w:id="4" w:name="_GoBack"/>
+        <w:t xml:space="preserve"> of the DOS. They have their own state. This enables to have two directories and two files open at a given time; one on each target.</w:t>
+      </w:r>
+      <w:r>
+        <w:t xml:space="preserve"> In the examples in this chapter, target $01 is used.</w:t>
+      </w:r>
+    </w:p>
+    <w:p>
+      <w:r>
+        <w:t>The following paragraphs describe each of the commands of “Ultimate-DOS”.</w:t>
+      </w:r>
+    </w:p>
+    <w:p>
+      <w:pPr>
+        <w:pStyle w:val="Heading2"/>
+      </w:pPr>
+      <w:bookmarkStart w:id="4" w:name="_Toc429843098"/>
+      <w:r>
+        <w:t>DOS_CMD_IDENTIFY (0x01)</w:t>
+      </w:r>
       <w:bookmarkEnd w:id="4"/>
-      <w:r>
-        <w:t xml:space="preserve"> each target.</w:t>
-      </w:r>
-      <w:r>
-        <w:t xml:space="preserve"> In the examples in this chapter, target $01 is used.</w:t>
-      </w:r>
-    </w:p>
-    <w:p>
-      <w:r>
-        <w:t>The following paragraphs describe each of the commands of “Ultimate-DOS”.</w:t>
+    </w:p>
+    <w:p>
+      <w:r>
+        <w:t xml:space="preserve">Command format: </w:t>
+      </w:r>
+      <w:r>
+        <w:rPr>
+          <w:rFonts w:ascii="Consolas" w:hAnsi="Consolas" w:cs="Consolas"/>
+        </w:rPr>
+        <w:t>$01</w:t>
+      </w:r>
+      <w:r>
+        <w:rPr>
+          <w:rFonts w:ascii="Consolas" w:hAnsi="Consolas" w:cs="Consolas"/>
+        </w:rPr>
+        <w:t xml:space="preserve"> $01</w:t>
+      </w:r>
+    </w:p>
+    <w:p>
+      <w:r>
+        <w:t xml:space="preserve">The “Identify” command </w:t>
+      </w:r>
+      <w:r>
+        <w:t>sends back an identification string, such as “</w:t>
+      </w:r>
+      <w:r>
+        <w:rPr>
+          <w:rFonts w:ascii="Consolas" w:hAnsi="Consolas" w:cs="Consolas"/>
+        </w:rPr>
+        <w:t>ULTIMATE-II DOS V1.0</w:t>
+      </w:r>
+      <w:r>
+        <w:t>”. The user software can use this function to query which targets exist, or to obtain version information.</w:t>
+      </w:r>
+    </w:p>
+    <w:p>
+      <w:r>
+        <w:t>The status channel will report “</w:t>
+      </w:r>
+      <w:r>
+        <w:rPr>
+          <w:rFonts w:ascii="Consolas" w:hAnsi="Consolas" w:cs="Consolas"/>
+        </w:rPr>
+        <w:t>00</w:t>
+      </w:r>
+      <w:proofErr w:type="gramStart"/>
+      <w:r>
+        <w:rPr>
+          <w:rFonts w:ascii="Consolas" w:hAnsi="Consolas" w:cs="Consolas"/>
+        </w:rPr>
+        <w:t>,OK</w:t>
+      </w:r>
+      <w:proofErr w:type="gramEnd"/>
+      <w:r>
+        <w:t>”, as this command cannot fail.</w:t>
       </w:r>
     </w:p>
     <w:p>
       <w:pPr>
         <w:pStyle w:val="Heading2"/>
       </w:pPr>
-      <w:bookmarkStart w:id="5" w:name="_Toc347596363"/>
-      <w:r>
-        <w:t>DOS_CMD_IDENTIFY (0x01)</w:t>
+      <w:bookmarkStart w:id="5" w:name="_Toc429843099"/>
+      <w:r>
+        <w:t>DOS_CMD_OPEN_</w:t>
+      </w:r>
+      <w:proofErr w:type="gramStart"/>
+      <w:r>
+        <w:t>FILE  (</w:t>
+      </w:r>
+      <w:proofErr w:type="gramEnd"/>
+      <w:r>
+        <w:t>0x02)</w:t>
       </w:r>
       <w:bookmarkEnd w:id="5"/>
     </w:p>
     <w:p>
+      <w:pPr>
+        <w:rPr>
+          <w:rFonts w:ascii="Consolas" w:hAnsi="Consolas" w:cs="Consolas"/>
+        </w:rPr>
+      </w:pPr>
       <w:r>
         <w:t xml:space="preserve">Command format: </w:t>
       </w:r>
@@ -1991,70 +2127,21 @@
         <w:rPr>
           <w:rFonts w:ascii="Consolas" w:hAnsi="Consolas" w:cs="Consolas"/>
         </w:rPr>
-        <w:t>$01</w:t>
-      </w:r>
-      <w:r>
-        <w:rPr>
-          <w:rFonts w:ascii="Consolas" w:hAnsi="Consolas" w:cs="Consolas"/>
-        </w:rPr>
-        <w:t xml:space="preserve"> $01</w:t>
-      </w:r>
-    </w:p>
-    <w:p>
-      <w:r>
-        <w:t xml:space="preserve">The “Identify” command </w:t>
-      </w:r>
-      <w:r>
-        <w:t>sends back an identification string, such as “</w:t>
-      </w:r>
-      <w:r>
-        <w:rPr>
-          <w:rFonts w:ascii="Consolas" w:hAnsi="Consolas" w:cs="Consolas"/>
-        </w:rPr>
-        <w:t>ULTIMATE-II DOS V1.0</w:t>
-      </w:r>
-      <w:r>
-        <w:t>”. The user software can use this function to query which targets exist, or to obtain version information.</w:t>
-      </w:r>
-    </w:p>
-    <w:p>
-      <w:r>
-        <w:t>The status channel will report “</w:t>
-      </w:r>
-      <w:r>
-        <w:rPr>
-          <w:rFonts w:ascii="Consolas" w:hAnsi="Consolas" w:cs="Consolas"/>
-        </w:rPr>
-        <w:t>00,OK</w:t>
-      </w:r>
-      <w:r>
-        <w:t>”, as this command cannot fail.</w:t>
-      </w:r>
-    </w:p>
-    <w:p>
-      <w:pPr>
-        <w:pStyle w:val="Heading2"/>
-      </w:pPr>
-      <w:bookmarkStart w:id="6" w:name="_Toc347596364"/>
-      <w:r>
-        <w:t>DOS_CMD_OPEN_FILE  (0x02)</w:t>
-      </w:r>
-      <w:bookmarkEnd w:id="6"/>
-    </w:p>
-    <w:p>
-      <w:pPr>
-        <w:rPr>
-          <w:rFonts w:ascii="Consolas" w:hAnsi="Consolas" w:cs="Consolas"/>
-        </w:rPr>
-      </w:pPr>
-      <w:r>
-        <w:t xml:space="preserve">Command format: </w:t>
-      </w:r>
-      <w:r>
-        <w:rPr>
-          <w:rFonts w:ascii="Consolas" w:hAnsi="Consolas" w:cs="Consolas"/>
-        </w:rPr>
-        <w:t>$01 $02 [attrib] &lt;filename&gt;</w:t>
+        <w:t>$01 $02 [</w:t>
+      </w:r>
+      <w:proofErr w:type="spellStart"/>
+      <w:r>
+        <w:rPr>
+          <w:rFonts w:ascii="Consolas" w:hAnsi="Consolas" w:cs="Consolas"/>
+        </w:rPr>
+        <w:t>attrib</w:t>
+      </w:r>
+      <w:proofErr w:type="spellEnd"/>
+      <w:r>
+        <w:rPr>
+          <w:rFonts w:ascii="Consolas" w:hAnsi="Consolas" w:cs="Consolas"/>
+        </w:rPr>
+        <w:t>] &lt;filename&gt;</w:t>
       </w:r>
     </w:p>
     <w:p>
@@ -2297,8 +2384,16 @@
         <w:rPr>
           <w:rFonts w:ascii="Consolas" w:hAnsi="Consolas" w:cs="Consolas"/>
         </w:rPr>
-        <w:t>00,OK</w:t>
-      </w:r>
+        <w:t>00</w:t>
+      </w:r>
+      <w:proofErr w:type="gramStart"/>
+      <w:r>
+        <w:rPr>
+          <w:rFonts w:ascii="Consolas" w:hAnsi="Consolas" w:cs="Consolas"/>
+        </w:rPr>
+        <w:t>,OK</w:t>
+      </w:r>
+      <w:proofErr w:type="gramEnd"/>
       <w:r>
         <w:t>”, or a status message from the file system.</w:t>
       </w:r>
@@ -2307,11 +2402,19 @@
       <w:pPr>
         <w:pStyle w:val="Heading2"/>
       </w:pPr>
-      <w:bookmarkStart w:id="7" w:name="_Toc347596365"/>
-      <w:r>
-        <w:t>DOS_CMD_CLOSE_FILE  (0x03)</w:t>
-      </w:r>
-      <w:bookmarkEnd w:id="7"/>
+      <w:bookmarkStart w:id="6" w:name="_Toc429843100"/>
+      <w:r>
+        <w:t>DOS_CMD_CLOSE_</w:t>
+      </w:r>
+      <w:proofErr w:type="gramStart"/>
+      <w:r>
+        <w:t>FILE  (</w:t>
+      </w:r>
+      <w:proofErr w:type="gramEnd"/>
+      <w:r>
+        <w:t>0x03)</w:t>
+      </w:r>
+      <w:bookmarkEnd w:id="6"/>
     </w:p>
     <w:p>
       <w:pPr>
@@ -2331,7 +2434,15 @@
     </w:p>
     <w:p>
       <w:r>
-        <w:t>The “Close File” command closes the file that was last opened. It does not take any arguments, neither will this command return any data. The status channel will read:</w:t>
+        <w:t xml:space="preserve">The “Close File” command closes the file that was last opened. It does not take any </w:t>
+      </w:r>
+      <w:proofErr w:type="gramStart"/>
+      <w:r>
+        <w:t>arguments,</w:t>
+      </w:r>
+      <w:proofErr w:type="gramEnd"/>
+      <w:r>
+        <w:t xml:space="preserve"> neither will this command return any data. The status channel will read:</w:t>
       </w:r>
     </w:p>
     <w:p>
@@ -2342,8 +2453,16 @@
         <w:rPr>
           <w:rFonts w:ascii="Consolas" w:hAnsi="Consolas" w:cs="Consolas"/>
         </w:rPr>
-        <w:t>00,OK</w:t>
-      </w:r>
+        <w:t>00</w:t>
+      </w:r>
+      <w:proofErr w:type="gramStart"/>
+      <w:r>
+        <w:rPr>
+          <w:rFonts w:ascii="Consolas" w:hAnsi="Consolas" w:cs="Consolas"/>
+        </w:rPr>
+        <w:t>,OK</w:t>
+      </w:r>
+      <w:proofErr w:type="gramEnd"/>
       <w:r>
         <w:t>”</w:t>
       </w:r>
@@ -2370,11 +2489,106 @@
       <w:pPr>
         <w:pStyle w:val="Heading2"/>
       </w:pPr>
-      <w:bookmarkStart w:id="8" w:name="_Toc347596366"/>
+      <w:bookmarkStart w:id="7" w:name="_Toc429843101"/>
       <w:r>
         <w:lastRenderedPageBreak/>
         <w:t>DOS_CMD_READ_DATA (0x04)</w:t>
       </w:r>
+      <w:bookmarkEnd w:id="7"/>
+    </w:p>
+    <w:p>
+      <w:pPr>
+        <w:rPr>
+          <w:rFonts w:ascii="Consolas" w:hAnsi="Consolas" w:cs="Consolas"/>
+        </w:rPr>
+      </w:pPr>
+      <w:r>
+        <w:t xml:space="preserve">Command format: </w:t>
+      </w:r>
+      <w:r>
+        <w:rPr>
+          <w:rFonts w:ascii="Consolas" w:hAnsi="Consolas" w:cs="Consolas"/>
+        </w:rPr>
+        <w:t>$01 $04 [</w:t>
+      </w:r>
+      <w:proofErr w:type="spellStart"/>
+      <w:r>
+        <w:rPr>
+          <w:rFonts w:ascii="Consolas" w:hAnsi="Consolas" w:cs="Consolas"/>
+        </w:rPr>
+        <w:t>len_lo</w:t>
+      </w:r>
+      <w:proofErr w:type="spellEnd"/>
+      <w:r>
+        <w:rPr>
+          <w:rFonts w:ascii="Consolas" w:hAnsi="Consolas" w:cs="Consolas"/>
+        </w:rPr>
+        <w:t>] [</w:t>
+      </w:r>
+      <w:proofErr w:type="spellStart"/>
+      <w:r>
+        <w:rPr>
+          <w:rFonts w:ascii="Consolas" w:hAnsi="Consolas" w:cs="Consolas"/>
+        </w:rPr>
+        <w:t>len_hi</w:t>
+      </w:r>
+      <w:proofErr w:type="spellEnd"/>
+      <w:r>
+        <w:rPr>
+          <w:rFonts w:ascii="Consolas" w:hAnsi="Consolas" w:cs="Consolas"/>
+        </w:rPr>
+        <w:t>]</w:t>
+      </w:r>
+    </w:p>
+    <w:p>
+      <w:r>
+        <w:t xml:space="preserve">The “Read Data” command will start a read transfer from the opened file. </w:t>
+      </w:r>
+      <w:r>
+        <w:t>If there is no file open, the reply will be an empty data packet, and the status channel will read “</w:t>
+      </w:r>
+      <w:r>
+        <w:rPr>
+          <w:rFonts w:ascii="Consolas" w:hAnsi="Consolas" w:cs="Consolas"/>
+        </w:rPr>
+        <w:t>85</w:t>
+      </w:r>
+      <w:proofErr w:type="gramStart"/>
+      <w:r>
+        <w:rPr>
+          <w:rFonts w:ascii="Consolas" w:hAnsi="Consolas" w:cs="Consolas"/>
+        </w:rPr>
+        <w:t>,NO</w:t>
+      </w:r>
+      <w:proofErr w:type="gramEnd"/>
+      <w:r>
+        <w:rPr>
+          <w:rFonts w:ascii="Consolas" w:hAnsi="Consolas" w:cs="Consolas"/>
+        </w:rPr>
+        <w:t xml:space="preserve"> FILE OPEN</w:t>
+      </w:r>
+      <w:r>
+        <w:t>”.</w:t>
+      </w:r>
+    </w:p>
+    <w:p>
+      <w:r>
+        <w:t>The third and fourth bytes of the command indicate the total number of bytes that will be transferred by this command. The maximum is 65,535 bytes. However, data is always transferred in chunks of 512 bytes, max. The receiving software shall ‘accept’ the 512-byte data packet before more data is transferred. This is due to the maximum size of the message in the data queue.</w:t>
+      </w:r>
+    </w:p>
+    <w:p>
+      <w:r>
+        <w:t>When something goes wrong, this will be reported through the status channel. When everything is okay, the status channel will stay quiet.</w:t>
+      </w:r>
+    </w:p>
+    <w:p>
+      <w:pPr>
+        <w:pStyle w:val="Heading2"/>
+      </w:pPr>
+      <w:bookmarkStart w:id="8" w:name="_Toc429843102"/>
+      <w:r>
+        <w:t>DOS_CMD_WRITE_DATA (0x05)</w:t>
+      </w:r>
       <w:bookmarkEnd w:id="8"/>
     </w:p>
     <w:p>
@@ -2390,45 +2604,204 @@
         <w:rPr>
           <w:rFonts w:ascii="Consolas" w:hAnsi="Consolas" w:cs="Consolas"/>
         </w:rPr>
-        <w:t>$01 $04 [len_lo] [len_hi]</w:t>
-      </w:r>
-    </w:p>
-    <w:p>
-      <w:r>
-        <w:t xml:space="preserve">The “Read Data” command will start a read transfer from the opened file. </w:t>
-      </w:r>
-      <w:r>
-        <w:t>If there is no file open, the reply will be an empty data packet, and the status channel will read “</w:t>
-      </w:r>
-      <w:r>
-        <w:rPr>
-          <w:rFonts w:ascii="Consolas" w:hAnsi="Consolas" w:cs="Consolas"/>
-        </w:rPr>
-        <w:t>85,NO FILE OPEN</w:t>
+        <w:t>$01 $05 [dummy] [dummy] [data …]</w:t>
+      </w:r>
+    </w:p>
+    <w:p>
+      <w:r>
+        <w:t>The “Write Data” command will write to the file that is currently open. If there is no file open, the status channel will read “</w:t>
+      </w:r>
+      <w:r>
+        <w:rPr>
+          <w:rFonts w:ascii="Consolas" w:hAnsi="Consolas" w:cs="Consolas"/>
+        </w:rPr>
+        <w:t>85</w:t>
+      </w:r>
+      <w:proofErr w:type="gramStart"/>
+      <w:r>
+        <w:rPr>
+          <w:rFonts w:ascii="Consolas" w:hAnsi="Consolas" w:cs="Consolas"/>
+        </w:rPr>
+        <w:t>,NO</w:t>
+      </w:r>
+      <w:proofErr w:type="gramEnd"/>
+      <w:r>
+        <w:rPr>
+          <w:rFonts w:ascii="Consolas" w:hAnsi="Consolas" w:cs="Consolas"/>
+        </w:rPr>
+        <w:t xml:space="preserve"> FILE OPEN</w:t>
+      </w:r>
+      <w:r>
+        <w:t>”. If the file is not opened for writing, the file system will return “</w:t>
+      </w:r>
+      <w:r>
+        <w:rPr>
+          <w:rFonts w:ascii="Consolas" w:hAnsi="Consolas" w:cs="Consolas"/>
+        </w:rPr>
+        <w:t>ACCESS DENIED</w:t>
+      </w:r>
+      <w:r>
+        <w:t>” onto the status channel.</w:t>
+      </w:r>
+      <w:r>
+        <w:t xml:space="preserve"> The command will never return data.</w:t>
+      </w:r>
+    </w:p>
+    <w:p>
+      <w:r>
+        <w:t xml:space="preserve">The two dummy bytes are there to align the data on a long-word boundary. The suggested transfer size is 512 bytes at a time. This will give the optimal performance, while keeping </w:t>
+      </w:r>
+      <w:r>
+        <w:t xml:space="preserve">into consideration </w:t>
+      </w:r>
+      <w:r>
+        <w:t>the maximum command transfer size</w:t>
+      </w:r>
+      <w:r>
+        <w:t>.</w:t>
+      </w:r>
+    </w:p>
+    <w:p>
+      <w:pPr>
+        <w:pStyle w:val="Heading2"/>
+      </w:pPr>
+      <w:bookmarkStart w:id="9" w:name="_Toc429843103"/>
+      <w:r>
+        <w:t>DOS_CMD_FILE_SEEK (0x06)</w:t>
+      </w:r>
+      <w:bookmarkEnd w:id="9"/>
+    </w:p>
+    <w:p>
+      <w:pPr>
+        <w:rPr>
+          <w:rFonts w:ascii="Consolas" w:hAnsi="Consolas" w:cs="Consolas"/>
+        </w:rPr>
+      </w:pPr>
+      <w:r>
+        <w:t xml:space="preserve">Command format: </w:t>
+      </w:r>
+      <w:r>
+        <w:rPr>
+          <w:rFonts w:ascii="Consolas" w:hAnsi="Consolas" w:cs="Consolas"/>
+        </w:rPr>
+        <w:t>$01 $06 [</w:t>
+      </w:r>
+      <w:proofErr w:type="spellStart"/>
+      <w:r>
+        <w:rPr>
+          <w:rFonts w:ascii="Consolas" w:hAnsi="Consolas" w:cs="Consolas"/>
+        </w:rPr>
+        <w:t>posL</w:t>
+      </w:r>
+      <w:proofErr w:type="spellEnd"/>
+      <w:r>
+        <w:rPr>
+          <w:rFonts w:ascii="Consolas" w:hAnsi="Consolas" w:cs="Consolas"/>
+        </w:rPr>
+        <w:t>] [</w:t>
+      </w:r>
+      <w:proofErr w:type="spellStart"/>
+      <w:r>
+        <w:rPr>
+          <w:rFonts w:ascii="Consolas" w:hAnsi="Consolas" w:cs="Consolas"/>
+        </w:rPr>
+        <w:t>posML</w:t>
+      </w:r>
+      <w:proofErr w:type="spellEnd"/>
+      <w:r>
+        <w:rPr>
+          <w:rFonts w:ascii="Consolas" w:hAnsi="Consolas" w:cs="Consolas"/>
+        </w:rPr>
+        <w:t>] [</w:t>
+      </w:r>
+      <w:proofErr w:type="spellStart"/>
+      <w:r>
+        <w:rPr>
+          <w:rFonts w:ascii="Consolas" w:hAnsi="Consolas" w:cs="Consolas"/>
+        </w:rPr>
+        <w:t>posMH</w:t>
+      </w:r>
+      <w:proofErr w:type="spellEnd"/>
+      <w:r>
+        <w:rPr>
+          <w:rFonts w:ascii="Consolas" w:hAnsi="Consolas" w:cs="Consolas"/>
+        </w:rPr>
+        <w:t>] [</w:t>
+      </w:r>
+      <w:proofErr w:type="spellStart"/>
+      <w:r>
+        <w:rPr>
+          <w:rFonts w:ascii="Consolas" w:hAnsi="Consolas" w:cs="Consolas"/>
+        </w:rPr>
+        <w:t>posH</w:t>
+      </w:r>
+      <w:proofErr w:type="spellEnd"/>
+      <w:r>
+        <w:rPr>
+          <w:rFonts w:ascii="Consolas" w:hAnsi="Consolas" w:cs="Consolas"/>
+        </w:rPr>
+        <w:t>]</w:t>
+      </w:r>
+    </w:p>
+    <w:p>
+      <w:r>
+        <w:t>The “File Seek” command places the pointer into the currently opened file at a user-defined position. The command takes one argument: a 32 bit value, which is transferred LSB first.</w:t>
+      </w:r>
+    </w:p>
+    <w:p>
+      <w:r>
+        <w:t>The command never returns any data. When the seek is successful, status returns “</w:t>
+      </w:r>
+      <w:r>
+        <w:rPr>
+          <w:rFonts w:ascii="Consolas" w:hAnsi="Consolas" w:cs="Consolas"/>
+        </w:rPr>
+        <w:t>00</w:t>
+      </w:r>
+      <w:proofErr w:type="gramStart"/>
+      <w:r>
+        <w:rPr>
+          <w:rFonts w:ascii="Consolas" w:hAnsi="Consolas" w:cs="Consolas"/>
+        </w:rPr>
+        <w:t>,OK</w:t>
+      </w:r>
+      <w:proofErr w:type="gramEnd"/>
+      <w:r>
+        <w:t>”, or else a message from the file system. If there is no file open, the status channel will read “</w:t>
+      </w:r>
+      <w:r>
+        <w:rPr>
+          <w:rFonts w:ascii="Consolas" w:hAnsi="Consolas" w:cs="Consolas"/>
+        </w:rPr>
+        <w:t>85</w:t>
+      </w:r>
+      <w:proofErr w:type="gramStart"/>
+      <w:r>
+        <w:rPr>
+          <w:rFonts w:ascii="Consolas" w:hAnsi="Consolas" w:cs="Consolas"/>
+        </w:rPr>
+        <w:t>,NO</w:t>
+      </w:r>
+      <w:proofErr w:type="gramEnd"/>
+      <w:r>
+        <w:rPr>
+          <w:rFonts w:ascii="Consolas" w:hAnsi="Consolas" w:cs="Consolas"/>
+        </w:rPr>
+        <w:t xml:space="preserve"> FILE OPEN</w:t>
       </w:r>
       <w:r>
         <w:t>”.</w:t>
       </w:r>
     </w:p>
     <w:p>
-      <w:r>
-        <w:t>The third and fourth bytes of the command indicate the total number of bytes that will be transferred by this command. The maximum is 65,535 bytes. However, data is always transferred in chunks of 512 bytes, max. The receiving software shall ‘accept’ the 512-byte data packet before more data is transferred. This is due to the maximum size of the message in the data queue.</w:t>
-      </w:r>
-    </w:p>
-    <w:p>
-      <w:r>
-        <w:t>When something goes wrong, this will be reported through the status channel. When everything is okay, the status channel will stay quiet.</w:t>
-      </w:r>
-    </w:p>
-    <w:p>
       <w:pPr>
         <w:pStyle w:val="Heading2"/>
       </w:pPr>
-      <w:bookmarkStart w:id="9" w:name="_Toc347596367"/>
-      <w:r>
-        <w:t>DOS_CMD_WRITE_DATA (0x05)</w:t>
-      </w:r>
-      <w:bookmarkEnd w:id="9"/>
+      <w:bookmarkStart w:id="10" w:name="_Toc429843104"/>
+      <w:r>
+        <w:t>DOS_CMD_FILE_INFO (0x07)</w:t>
+      </w:r>
+      <w:bookmarkEnd w:id="10"/>
     </w:p>
     <w:p>
       <w:pPr>
@@ -2443,132 +2816,24 @@
         <w:rPr>
           <w:rFonts w:ascii="Consolas" w:hAnsi="Consolas" w:cs="Consolas"/>
         </w:rPr>
-        <w:t>$01 $05 [dummy] [dummy] [data …]</w:t>
-      </w:r>
-    </w:p>
-    <w:p>
-      <w:r>
-        <w:t>The “Write Data” command will write to the file that is currently open. If there is no file open, the status channel will read “</w:t>
-      </w:r>
-      <w:r>
-        <w:rPr>
-          <w:rFonts w:ascii="Consolas" w:hAnsi="Consolas" w:cs="Consolas"/>
-        </w:rPr>
-        <w:t>85,NO FILE OPEN</w:t>
-      </w:r>
-      <w:r>
-        <w:t>”. If the file is not opened for writing, the file system will return “</w:t>
-      </w:r>
-      <w:r>
-        <w:rPr>
-          <w:rFonts w:ascii="Consolas" w:hAnsi="Consolas" w:cs="Consolas"/>
-        </w:rPr>
-        <w:t>ACCESS DENIED</w:t>
-      </w:r>
-      <w:r>
-        <w:t>” onto the status channel.</w:t>
-      </w:r>
-      <w:r>
-        <w:t xml:space="preserve"> The command will never return data.</w:t>
-      </w:r>
-    </w:p>
-    <w:p>
-      <w:r>
-        <w:t xml:space="preserve">The two dummy bytes are there to align the data on a long-word boundary. The suggested transfer size is 512 bytes at a time. This will give the optimal performance, while keeping </w:t>
-      </w:r>
-      <w:r>
-        <w:t xml:space="preserve">into consideration </w:t>
-      </w:r>
-      <w:r>
-        <w:t>the maximum command transfer size</w:t>
-      </w:r>
-      <w:r>
-        <w:t>.</w:t>
-      </w:r>
-    </w:p>
-    <w:p>
-      <w:pPr>
-        <w:pStyle w:val="Heading2"/>
-      </w:pPr>
-      <w:bookmarkStart w:id="10" w:name="_Toc347596368"/>
-      <w:r>
-        <w:t>DOS_CMD_FILE_SEEK (0x06)</w:t>
-      </w:r>
-      <w:bookmarkEnd w:id="10"/>
-    </w:p>
-    <w:p>
-      <w:pPr>
-        <w:rPr>
-          <w:rFonts w:ascii="Consolas" w:hAnsi="Consolas" w:cs="Consolas"/>
-        </w:rPr>
-      </w:pPr>
-      <w:r>
-        <w:t xml:space="preserve">Command format: </w:t>
-      </w:r>
-      <w:r>
-        <w:rPr>
-          <w:rFonts w:ascii="Consolas" w:hAnsi="Consolas" w:cs="Consolas"/>
-        </w:rPr>
-        <w:t>$01 $06 [posL] [posML] [posMH] [posH]</w:t>
-      </w:r>
-    </w:p>
-    <w:p>
-      <w:r>
-        <w:t>The “File Seek” command places the pointer into the currently opened file at a user-defined position. The command takes one argument: a 32 bit value, which is transferred LSB first.</w:t>
-      </w:r>
-    </w:p>
-    <w:p>
-      <w:r>
-        <w:t>The command never returns any data. When the seek is successful, status returns “</w:t>
-      </w:r>
-      <w:r>
-        <w:rPr>
-          <w:rFonts w:ascii="Consolas" w:hAnsi="Consolas" w:cs="Consolas"/>
-        </w:rPr>
-        <w:t>00,OK</w:t>
-      </w:r>
-      <w:r>
-        <w:t>”, or else a message from the file system. If there is no file open, the status channel will read “</w:t>
-      </w:r>
-      <w:r>
-        <w:rPr>
-          <w:rFonts w:ascii="Consolas" w:hAnsi="Consolas" w:cs="Consolas"/>
-        </w:rPr>
-        <w:t>85,NO FILE OPEN</w:t>
-      </w:r>
-      <w:r>
-        <w:t>”.</w:t>
-      </w:r>
-    </w:p>
-    <w:p>
-      <w:pPr>
-        <w:pStyle w:val="Heading2"/>
-      </w:pPr>
-      <w:bookmarkStart w:id="11" w:name="_Toc347596369"/>
-      <w:r>
-        <w:t>DOS_CMD_FILE_INFO (0x07)</w:t>
-      </w:r>
-      <w:bookmarkEnd w:id="11"/>
-    </w:p>
-    <w:p>
-      <w:pPr>
-        <w:rPr>
-          <w:rFonts w:ascii="Consolas" w:hAnsi="Consolas" w:cs="Consolas"/>
-        </w:rPr>
-      </w:pPr>
-      <w:r>
-        <w:t xml:space="preserve">Command format: </w:t>
-      </w:r>
-      <w:r>
-        <w:rPr>
-          <w:rFonts w:ascii="Consolas" w:hAnsi="Consolas" w:cs="Consolas"/>
-        </w:rPr>
         <w:t>$01 $07</w:t>
       </w:r>
     </w:p>
     <w:p>
       <w:r>
-        <w:t>The “File Info” command returns a data packet with information about the currently opened file. The format of the data packet is as follows:</w:t>
+        <w:t xml:space="preserve">The “File Info” command returns a data packet with information about </w:t>
+      </w:r>
+      <w:r>
+        <w:t xml:space="preserve">the currently open </w:t>
+      </w:r>
+      <w:r>
+        <w:t xml:space="preserve">file. </w:t>
+      </w:r>
+      <w:r>
+        <w:t xml:space="preserve">In fact, this command executes a file stat command. </w:t>
+      </w:r>
+      <w:r>
+        <w:t>The format of the data packet is as follows:</w:t>
       </w:r>
     </w:p>
     <w:p>
@@ -2666,7 +2931,21 @@
         <w:rPr>
           <w:rFonts w:ascii="Consolas" w:hAnsi="Consolas" w:cs="Consolas"/>
         </w:rPr>
-        <w:t xml:space="preserve">    char    extension[3];</w:t>
+        <w:t xml:space="preserve">    </w:t>
+      </w:r>
+      <w:proofErr w:type="gramStart"/>
+      <w:r>
+        <w:rPr>
+          <w:rFonts w:ascii="Consolas" w:hAnsi="Consolas" w:cs="Consolas"/>
+        </w:rPr>
+        <w:t>char</w:t>
+      </w:r>
+      <w:proofErr w:type="gramEnd"/>
+      <w:r>
+        <w:rPr>
+          <w:rFonts w:ascii="Consolas" w:hAnsi="Consolas" w:cs="Consolas"/>
+        </w:rPr>
+        <w:t xml:space="preserve">    extension[3];</w:t>
       </w:r>
     </w:p>
     <w:p>
@@ -2687,7 +2966,20 @@
           <w:rFonts w:ascii="Consolas" w:hAnsi="Consolas" w:cs="Consolas"/>
         </w:rPr>
         <w:tab/>
-        <w:t>attrib;</w:t>
+      </w:r>
+      <w:proofErr w:type="spellStart"/>
+      <w:r>
+        <w:rPr>
+          <w:rFonts w:ascii="Consolas" w:hAnsi="Consolas" w:cs="Consolas"/>
+        </w:rPr>
+        <w:t>attrib</w:t>
+      </w:r>
+      <w:proofErr w:type="spellEnd"/>
+      <w:r>
+        <w:rPr>
+          <w:rFonts w:ascii="Consolas" w:hAnsi="Consolas" w:cs="Consolas"/>
+        </w:rPr>
+        <w:t>;</w:t>
       </w:r>
       <w:r>
         <w:rPr>
@@ -2708,7 +3000,21 @@
         <w:rPr>
           <w:rFonts w:ascii="Consolas" w:hAnsi="Consolas" w:cs="Consolas"/>
         </w:rPr>
-        <w:t xml:space="preserve">    char    filename[ ];</w:t>
+        <w:t xml:space="preserve">    </w:t>
+      </w:r>
+      <w:proofErr w:type="gramStart"/>
+      <w:r>
+        <w:rPr>
+          <w:rFonts w:ascii="Consolas" w:hAnsi="Consolas" w:cs="Consolas"/>
+        </w:rPr>
+        <w:t>char</w:t>
+      </w:r>
+      <w:proofErr w:type="gramEnd"/>
+      <w:r>
+        <w:rPr>
+          <w:rFonts w:ascii="Consolas" w:hAnsi="Consolas" w:cs="Consolas"/>
+        </w:rPr>
+        <w:t xml:space="preserve">    filename[ ];</w:t>
       </w:r>
     </w:p>
     <w:p>
@@ -2735,8 +3041,16 @@
         <w:rPr>
           <w:rFonts w:ascii="Consolas" w:hAnsi="Consolas" w:cs="Consolas"/>
         </w:rPr>
-        <w:t>00,OK</w:t>
-      </w:r>
+        <w:t>00</w:t>
+      </w:r>
+      <w:proofErr w:type="gramStart"/>
+      <w:r>
+        <w:rPr>
+          <w:rFonts w:ascii="Consolas" w:hAnsi="Consolas" w:cs="Consolas"/>
+        </w:rPr>
+        <w:t>,OK</w:t>
+      </w:r>
+      <w:proofErr w:type="gramEnd"/>
       <w:r>
         <w:t>”, “</w:t>
       </w:r>
@@ -2764,9 +3078,118 @@
       <w:pPr>
         <w:pStyle w:val="Heading2"/>
       </w:pPr>
-      <w:bookmarkStart w:id="12" w:name="_Toc347596370"/>
+      <w:bookmarkStart w:id="11" w:name="_Toc429843105"/>
       <w:r>
         <w:lastRenderedPageBreak/>
+        <w:t>DOS_CMD_FILE_</w:t>
+      </w:r>
+      <w:r>
+        <w:t>STAT</w:t>
+      </w:r>
+      <w:r>
+        <w:t xml:space="preserve"> (0x0</w:t>
+      </w:r>
+      <w:r>
+        <w:t>8</w:t>
+      </w:r>
+      <w:r>
+        <w:t>)</w:t>
+      </w:r>
+      <w:bookmarkEnd w:id="11"/>
+    </w:p>
+    <w:p>
+      <w:pPr>
+        <w:rPr>
+          <w:rFonts w:ascii="Consolas" w:hAnsi="Consolas" w:cs="Consolas"/>
+        </w:rPr>
+      </w:pPr>
+      <w:r>
+        <w:t xml:space="preserve">Command format: </w:t>
+      </w:r>
+      <w:r>
+        <w:rPr>
+          <w:rFonts w:ascii="Consolas" w:hAnsi="Consolas" w:cs="Consolas"/>
+        </w:rPr>
+        <w:t>$01 $0</w:t>
+      </w:r>
+      <w:r>
+        <w:rPr>
+          <w:rFonts w:ascii="Consolas" w:hAnsi="Consolas" w:cs="Consolas"/>
+        </w:rPr>
+        <w:t>8</w:t>
+      </w:r>
+      <w:r>
+        <w:rPr>
+          <w:rFonts w:ascii="Consolas" w:hAnsi="Consolas" w:cs="Consolas"/>
+        </w:rPr>
+        <w:t xml:space="preserve"> &lt;filename&gt;</w:t>
+      </w:r>
+    </w:p>
+    <w:p>
+      <w:r>
+        <w:t>The “File Info” command returns a data packet with information about a file</w:t>
+      </w:r>
+      <w:r>
+        <w:t>, specified by the ‘filename’ parameter</w:t>
+      </w:r>
+      <w:r>
+        <w:t xml:space="preserve">. The format of the data packet is </w:t>
+      </w:r>
+      <w:r>
+        <w:t>the same as for DOS_CMD_FILE_INFO (0x07).</w:t>
+      </w:r>
+    </w:p>
+    <w:p>
+      <w:pPr>
+        <w:pStyle w:val="NoSpacing"/>
+      </w:pPr>
+      <w:r>
+        <w:t>The status response could either be:</w:t>
+      </w:r>
+    </w:p>
+    <w:p>
+      <w:r>
+        <w:t>“</w:t>
+      </w:r>
+      <w:r>
+        <w:rPr>
+          <w:rFonts w:ascii="Consolas" w:hAnsi="Consolas" w:cs="Consolas"/>
+        </w:rPr>
+        <w:t>00</w:t>
+      </w:r>
+      <w:proofErr w:type="gramStart"/>
+      <w:r>
+        <w:rPr>
+          <w:rFonts w:ascii="Consolas" w:hAnsi="Consolas" w:cs="Consolas"/>
+        </w:rPr>
+        <w:t>,OK</w:t>
+      </w:r>
+      <w:proofErr w:type="gramEnd"/>
+      <w:r>
+        <w:t>”, or “</w:t>
+      </w:r>
+      <w:r>
+        <w:rPr>
+          <w:rFonts w:ascii="Consolas" w:hAnsi="Consolas" w:cs="Consolas"/>
+        </w:rPr>
+        <w:t>88,</w:t>
+      </w:r>
+      <w:r>
+        <w:rPr>
+          <w:rFonts w:ascii="Consolas" w:hAnsi="Consolas" w:cs="Consolas"/>
+        </w:rPr>
+        <w:t>FILE NOT FOUND</w:t>
+      </w:r>
+      <w:r>
+        <w:t>”</w:t>
+      </w:r>
+    </w:p>
+    <w:p>
+      <w:pPr>
+        <w:pStyle w:val="Heading2"/>
+      </w:pPr>
+      <w:bookmarkStart w:id="12" w:name="_Toc429843106"/>
+      <w:r>
         <w:t>DOS_CMD_CHANGE_DIR (0x11)</w:t>
       </w:r>
       <w:bookmarkEnd w:id="12"/>
@@ -2788,8 +3211,37 @@
       </w:r>
     </w:p>
     <w:p>
-      <w:r>
-        <w:t>The ‘Change Directory” command is used to let the DOS enter a sub directory. When the DOS starts, the current directory will be the root of the SdCard. The parameter given is the name of the directory to enter. Like Windows, Linux and MacOS, the names “.” and “..” have special meaning: current and parent directory.</w:t>
+      <w:proofErr w:type="gramStart"/>
+      <w:r>
+        <w:t>The ‘Change Directory” command is used to let the DOS enter a sub directory.</w:t>
+      </w:r>
+      <w:proofErr w:type="gramEnd"/>
+      <w:r>
+        <w:t xml:space="preserve"> When the DOS starts, the current directory will be the root of the </w:t>
+      </w:r>
+      <w:proofErr w:type="spellStart"/>
+      <w:r>
+        <w:t>SdCard</w:t>
+      </w:r>
+      <w:proofErr w:type="spellEnd"/>
+      <w:r>
+        <w:t xml:space="preserve">. The parameter given is the name of the directory to enter. Like Windows, Linux and </w:t>
+      </w:r>
+      <w:proofErr w:type="spellStart"/>
+      <w:r>
+        <w:t>MacOS</w:t>
+      </w:r>
+      <w:proofErr w:type="spellEnd"/>
+      <w:r>
+        <w:t>, the names “.” and “</w:t>
+      </w:r>
+      <w:proofErr w:type="gramStart"/>
+      <w:r>
+        <w:t>..”</w:t>
+      </w:r>
+      <w:proofErr w:type="gramEnd"/>
+      <w:r>
+        <w:t xml:space="preserve"> have special meaning: current and parent directory.</w:t>
       </w:r>
     </w:p>
     <w:p>
@@ -2808,8 +3260,16 @@
         <w:rPr>
           <w:rFonts w:ascii="Consolas" w:hAnsi="Consolas" w:cs="Consolas"/>
         </w:rPr>
-        <w:t>00,OK</w:t>
-      </w:r>
+        <w:t>00</w:t>
+      </w:r>
+      <w:proofErr w:type="gramStart"/>
+      <w:r>
+        <w:rPr>
+          <w:rFonts w:ascii="Consolas" w:hAnsi="Consolas" w:cs="Consolas"/>
+        </w:rPr>
+        <w:t>,OK</w:t>
+      </w:r>
+      <w:proofErr w:type="gramEnd"/>
       <w:r>
         <w:t>”, or “</w:t>
       </w:r>
@@ -2827,7 +3287,7 @@
       <w:pPr>
         <w:pStyle w:val="Heading2"/>
       </w:pPr>
-      <w:bookmarkStart w:id="13" w:name="_Toc347596371"/>
+      <w:bookmarkStart w:id="13" w:name="_Toc429843107"/>
       <w:r>
         <w:t>DOS_CMD_GET_PATH (0x12)</w:t>
       </w:r>
@@ -2857,8 +3317,16 @@
         <w:rPr>
           <w:rFonts w:ascii="Consolas" w:hAnsi="Consolas" w:cs="Consolas"/>
         </w:rPr>
-        <w:t>00,OK</w:t>
-      </w:r>
+        <w:t>00</w:t>
+      </w:r>
+      <w:proofErr w:type="gramStart"/>
+      <w:r>
+        <w:rPr>
+          <w:rFonts w:ascii="Consolas" w:hAnsi="Consolas" w:cs="Consolas"/>
+        </w:rPr>
+        <w:t>,OK</w:t>
+      </w:r>
+      <w:proofErr w:type="gramEnd"/>
       <w:r>
         <w:t>”, as this command can never fail.</w:t>
       </w:r>
@@ -2870,7 +3338,7 @@
           <w:lang w:val="nl-NL"/>
         </w:rPr>
       </w:pPr>
-      <w:bookmarkStart w:id="14" w:name="_Toc347596372"/>
+      <w:bookmarkStart w:id="14" w:name="_Toc429843108"/>
       <w:r>
         <w:rPr>
           <w:lang w:val="nl-NL"/>
@@ -2912,8 +3380,16 @@
         <w:rPr>
           <w:rFonts w:ascii="Consolas" w:hAnsi="Consolas" w:cs="Consolas"/>
         </w:rPr>
-        <w:t>00,OK</w:t>
-      </w:r>
+        <w:t>00</w:t>
+      </w:r>
+      <w:proofErr w:type="gramStart"/>
+      <w:r>
+        <w:rPr>
+          <w:rFonts w:ascii="Consolas" w:hAnsi="Consolas" w:cs="Consolas"/>
+        </w:rPr>
+        <w:t>,OK</w:t>
+      </w:r>
+      <w:proofErr w:type="gramEnd"/>
       <w:r>
         <w:t>”, “</w:t>
       </w:r>
@@ -2940,7 +3416,9 @@
       <w:pPr>
         <w:pStyle w:val="Heading2"/>
       </w:pPr>
-      <w:bookmarkStart w:id="15" w:name="_Toc347596373"/>
+      <w:bookmarkStart w:id="15" w:name="_Toc429843109"/>
+      <w:bookmarkStart w:id="16" w:name="_GoBack"/>
+      <w:bookmarkEnd w:id="16"/>
       <w:r>
         <w:t>DOS_CMD_READ_DIR (0x14)</w:t>
       </w:r>
@@ -3226,11 +3704,12 @@
       <w:pPr>
         <w:pStyle w:val="Heading2"/>
       </w:pPr>
-      <w:bookmarkStart w:id="16" w:name="_Toc347596374"/>
-      <w:r>
+      <w:bookmarkStart w:id="17" w:name="_Toc429843110"/>
+      <w:r>
+        <w:lastRenderedPageBreak/>
         <w:t>DOS_CMD_COPY_UI_PATH (0x15)</w:t>
       </w:r>
-      <w:bookmarkEnd w:id="16"/>
+      <w:bookmarkEnd w:id="17"/>
     </w:p>
     <w:p>
       <w:pPr>
@@ -3262,12 +3741,11 @@
       <w:pPr>
         <w:pStyle w:val="Heading2"/>
       </w:pPr>
-      <w:bookmarkStart w:id="17" w:name="_Toc347596375"/>
-      <w:r>
-        <w:lastRenderedPageBreak/>
+      <w:bookmarkStart w:id="18" w:name="_Toc429843111"/>
+      <w:r>
         <w:t>DOS_CMD_LOAD_REU (0x21)</w:t>
       </w:r>
-      <w:bookmarkEnd w:id="17"/>
+      <w:bookmarkEnd w:id="18"/>
     </w:p>
     <w:p>
       <w:pPr>
@@ -3293,7 +3771,119 @@
         <w:rPr>
           <w:rFonts w:ascii="Consolas" w:hAnsi="Consolas" w:cs="Consolas"/>
         </w:rPr>
-        <w:t xml:space="preserve"> [addrL] [addrML] [addrMH] [addrH] [lenL] [lenML] [lenMH] [lenH]</w:t>
+        <w:t xml:space="preserve"> [</w:t>
+      </w:r>
+      <w:proofErr w:type="spellStart"/>
+      <w:r>
+        <w:rPr>
+          <w:rFonts w:ascii="Consolas" w:hAnsi="Consolas" w:cs="Consolas"/>
+        </w:rPr>
+        <w:t>addrL</w:t>
+      </w:r>
+      <w:proofErr w:type="spellEnd"/>
+      <w:r>
+        <w:rPr>
+          <w:rFonts w:ascii="Consolas" w:hAnsi="Consolas" w:cs="Consolas"/>
+        </w:rPr>
+        <w:t>] [</w:t>
+      </w:r>
+      <w:proofErr w:type="spellStart"/>
+      <w:r>
+        <w:rPr>
+          <w:rFonts w:ascii="Consolas" w:hAnsi="Consolas" w:cs="Consolas"/>
+        </w:rPr>
+        <w:t>addrML</w:t>
+      </w:r>
+      <w:proofErr w:type="spellEnd"/>
+      <w:r>
+        <w:rPr>
+          <w:rFonts w:ascii="Consolas" w:hAnsi="Consolas" w:cs="Consolas"/>
+        </w:rPr>
+        <w:t>] [</w:t>
+      </w:r>
+      <w:proofErr w:type="spellStart"/>
+      <w:r>
+        <w:rPr>
+          <w:rFonts w:ascii="Consolas" w:hAnsi="Consolas" w:cs="Consolas"/>
+        </w:rPr>
+        <w:t>addrMH</w:t>
+      </w:r>
+      <w:proofErr w:type="spellEnd"/>
+      <w:r>
+        <w:rPr>
+          <w:rFonts w:ascii="Consolas" w:hAnsi="Consolas" w:cs="Consolas"/>
+        </w:rPr>
+        <w:t>] [</w:t>
+      </w:r>
+      <w:proofErr w:type="spellStart"/>
+      <w:r>
+        <w:rPr>
+          <w:rFonts w:ascii="Consolas" w:hAnsi="Consolas" w:cs="Consolas"/>
+        </w:rPr>
+        <w:t>addrH</w:t>
+      </w:r>
+      <w:proofErr w:type="spellEnd"/>
+      <w:r>
+        <w:rPr>
+          <w:rFonts w:ascii="Consolas" w:hAnsi="Consolas" w:cs="Consolas"/>
+        </w:rPr>
+        <w:t>] [</w:t>
+      </w:r>
+      <w:proofErr w:type="spellStart"/>
+      <w:r>
+        <w:rPr>
+          <w:rFonts w:ascii="Consolas" w:hAnsi="Consolas" w:cs="Consolas"/>
+        </w:rPr>
+        <w:t>lenL</w:t>
+      </w:r>
+      <w:proofErr w:type="spellEnd"/>
+      <w:r>
+        <w:rPr>
+          <w:rFonts w:ascii="Consolas" w:hAnsi="Consolas" w:cs="Consolas"/>
+        </w:rPr>
+        <w:t>] [</w:t>
+      </w:r>
+      <w:proofErr w:type="spellStart"/>
+      <w:r>
+        <w:rPr>
+          <w:rFonts w:ascii="Consolas" w:hAnsi="Consolas" w:cs="Consolas"/>
+        </w:rPr>
+        <w:t>lenML</w:t>
+      </w:r>
+      <w:proofErr w:type="spellEnd"/>
+      <w:r>
+        <w:rPr>
+          <w:rFonts w:ascii="Consolas" w:hAnsi="Consolas" w:cs="Consolas"/>
+        </w:rPr>
+        <w:t>] [</w:t>
+      </w:r>
+      <w:proofErr w:type="spellStart"/>
+      <w:r>
+        <w:rPr>
+          <w:rFonts w:ascii="Consolas" w:hAnsi="Consolas" w:cs="Consolas"/>
+        </w:rPr>
+        <w:t>lenMH</w:t>
+      </w:r>
+      <w:proofErr w:type="spellEnd"/>
+      <w:r>
+        <w:rPr>
+          <w:rFonts w:ascii="Consolas" w:hAnsi="Consolas" w:cs="Consolas"/>
+        </w:rPr>
+        <w:t>] [</w:t>
+      </w:r>
+      <w:proofErr w:type="spellStart"/>
+      <w:r>
+        <w:rPr>
+          <w:rFonts w:ascii="Consolas" w:hAnsi="Consolas" w:cs="Consolas"/>
+        </w:rPr>
+        <w:t>lenH</w:t>
+      </w:r>
+      <w:proofErr w:type="spellEnd"/>
+      <w:r>
+        <w:rPr>
+          <w:rFonts w:ascii="Consolas" w:hAnsi="Consolas" w:cs="Consolas"/>
+        </w:rPr>
+        <w:t>]</w:t>
       </w:r>
     </w:p>
     <w:p>
@@ -3301,7 +3891,15 @@
         <w:t>The</w:t>
       </w:r>
       <w:r>
-        <w:t xml:space="preserve"> “Load REU” command can be used to read data from the currently opened file into the REU memory. The command takes two 32-bit parameters, both LSB first. The first argument is the REU address at which the data is loaded, the second gives the total number of bytes that shall be read. The load function does not wrap around; the load is truncated when the start address plus the length exceeds the end address of the REU memory. The upper bytes of both the address as well as the length are masked out, thus effectively these bytes are dummy bytes.</w:t>
+        <w:t xml:space="preserve"> “Load REU” command can be used to read data from the currently opened file into the REU memory. The command takes two 32-bit parameters, both LSB first. The first argument is the REU address at which the data is </w:t>
+      </w:r>
+      <w:proofErr w:type="gramStart"/>
+      <w:r>
+        <w:t>loaded,</w:t>
+      </w:r>
+      <w:proofErr w:type="gramEnd"/>
+      <w:r>
+        <w:t xml:space="preserve"> the second gives the total number of bytes that shall be read. The load function does not wrap around; the load is truncated when the start address plus the length exceeds the end address of the REU memory. The upper bytes of both the address as well as the length are masked out, thus effectively these bytes are dummy bytes.</w:t>
       </w:r>
     </w:p>
     <w:p>
@@ -3317,8 +3915,16 @@
         <w:rPr>
           <w:rFonts w:ascii="Consolas" w:hAnsi="Consolas" w:cs="Consolas"/>
         </w:rPr>
-        <w:t>00,OK</w:t>
-      </w:r>
+        <w:t>00</w:t>
+      </w:r>
+      <w:proofErr w:type="gramStart"/>
+      <w:r>
+        <w:rPr>
+          <w:rFonts w:ascii="Consolas" w:hAnsi="Consolas" w:cs="Consolas"/>
+        </w:rPr>
+        <w:t>,OK</w:t>
+      </w:r>
+      <w:proofErr w:type="gramEnd"/>
       <w:r>
         <w:t>”, “</w:t>
       </w:r>
@@ -3362,11 +3968,11 @@
       <w:pPr>
         <w:pStyle w:val="Heading2"/>
       </w:pPr>
-      <w:bookmarkStart w:id="18" w:name="_Toc347596376"/>
+      <w:bookmarkStart w:id="19" w:name="_Toc429843112"/>
       <w:r>
         <w:t>DOS_CMD_SAVE_REU (0x22)</w:t>
       </w:r>
-      <w:bookmarkEnd w:id="18"/>
+      <w:bookmarkEnd w:id="19"/>
     </w:p>
     <w:p>
       <w:pPr>
@@ -3387,7 +3993,119 @@
         <w:rPr>
           <w:rFonts w:ascii="Consolas" w:hAnsi="Consolas" w:cs="Consolas"/>
         </w:rPr>
-        <w:t>$01 $22 [addrL] [addrML] [addrMH] [addrH] [lenL] [lenML] [lenMH] [lenH]</w:t>
+        <w:t>$01 $22 [</w:t>
+      </w:r>
+      <w:proofErr w:type="spellStart"/>
+      <w:r>
+        <w:rPr>
+          <w:rFonts w:ascii="Consolas" w:hAnsi="Consolas" w:cs="Consolas"/>
+        </w:rPr>
+        <w:t>addrL</w:t>
+      </w:r>
+      <w:proofErr w:type="spellEnd"/>
+      <w:r>
+        <w:rPr>
+          <w:rFonts w:ascii="Consolas" w:hAnsi="Consolas" w:cs="Consolas"/>
+        </w:rPr>
+        <w:t>] [</w:t>
+      </w:r>
+      <w:proofErr w:type="spellStart"/>
+      <w:r>
+        <w:rPr>
+          <w:rFonts w:ascii="Consolas" w:hAnsi="Consolas" w:cs="Consolas"/>
+        </w:rPr>
+        <w:t>addrML</w:t>
+      </w:r>
+      <w:proofErr w:type="spellEnd"/>
+      <w:r>
+        <w:rPr>
+          <w:rFonts w:ascii="Consolas" w:hAnsi="Consolas" w:cs="Consolas"/>
+        </w:rPr>
+        <w:t>] [</w:t>
+      </w:r>
+      <w:proofErr w:type="spellStart"/>
+      <w:r>
+        <w:rPr>
+          <w:rFonts w:ascii="Consolas" w:hAnsi="Consolas" w:cs="Consolas"/>
+        </w:rPr>
+        <w:t>addrMH</w:t>
+      </w:r>
+      <w:proofErr w:type="spellEnd"/>
+      <w:r>
+        <w:rPr>
+          <w:rFonts w:ascii="Consolas" w:hAnsi="Consolas" w:cs="Consolas"/>
+        </w:rPr>
+        <w:t>] [</w:t>
+      </w:r>
+      <w:proofErr w:type="spellStart"/>
+      <w:r>
+        <w:rPr>
+          <w:rFonts w:ascii="Consolas" w:hAnsi="Consolas" w:cs="Consolas"/>
+        </w:rPr>
+        <w:t>addrH</w:t>
+      </w:r>
+      <w:proofErr w:type="spellEnd"/>
+      <w:r>
+        <w:rPr>
+          <w:rFonts w:ascii="Consolas" w:hAnsi="Consolas" w:cs="Consolas"/>
+        </w:rPr>
+        <w:t>] [</w:t>
+      </w:r>
+      <w:proofErr w:type="spellStart"/>
+      <w:r>
+        <w:rPr>
+          <w:rFonts w:ascii="Consolas" w:hAnsi="Consolas" w:cs="Consolas"/>
+        </w:rPr>
+        <w:t>lenL</w:t>
+      </w:r>
+      <w:proofErr w:type="spellEnd"/>
+      <w:r>
+        <w:rPr>
+          <w:rFonts w:ascii="Consolas" w:hAnsi="Consolas" w:cs="Consolas"/>
+        </w:rPr>
+        <w:t>] [</w:t>
+      </w:r>
+      <w:proofErr w:type="spellStart"/>
+      <w:r>
+        <w:rPr>
+          <w:rFonts w:ascii="Consolas" w:hAnsi="Consolas" w:cs="Consolas"/>
+        </w:rPr>
+        <w:t>lenML</w:t>
+      </w:r>
+      <w:proofErr w:type="spellEnd"/>
+      <w:r>
+        <w:rPr>
+          <w:rFonts w:ascii="Consolas" w:hAnsi="Consolas" w:cs="Consolas"/>
+        </w:rPr>
+        <w:t>] [</w:t>
+      </w:r>
+      <w:proofErr w:type="spellStart"/>
+      <w:r>
+        <w:rPr>
+          <w:rFonts w:ascii="Consolas" w:hAnsi="Consolas" w:cs="Consolas"/>
+        </w:rPr>
+        <w:t>lenMH</w:t>
+      </w:r>
+      <w:proofErr w:type="spellEnd"/>
+      <w:r>
+        <w:rPr>
+          <w:rFonts w:ascii="Consolas" w:hAnsi="Consolas" w:cs="Consolas"/>
+        </w:rPr>
+        <w:t>] [</w:t>
+      </w:r>
+      <w:proofErr w:type="spellStart"/>
+      <w:r>
+        <w:rPr>
+          <w:rFonts w:ascii="Consolas" w:hAnsi="Consolas" w:cs="Consolas"/>
+        </w:rPr>
+        <w:t>lenH</w:t>
+      </w:r>
+      <w:proofErr w:type="spellEnd"/>
+      <w:r>
+        <w:rPr>
+          <w:rFonts w:ascii="Consolas" w:hAnsi="Consolas" w:cs="Consolas"/>
+        </w:rPr>
+        <w:t>]</w:t>
       </w:r>
     </w:p>
     <w:p>
@@ -3456,8 +4174,16 @@
         <w:rPr>
           <w:rFonts w:ascii="Consolas" w:hAnsi="Consolas" w:cs="Consolas"/>
         </w:rPr>
-        <w:t>00,OK</w:t>
-      </w:r>
+        <w:t>00</w:t>
+      </w:r>
+      <w:proofErr w:type="gramStart"/>
+      <w:r>
+        <w:rPr>
+          <w:rFonts w:ascii="Consolas" w:hAnsi="Consolas" w:cs="Consolas"/>
+        </w:rPr>
+        <w:t>,OK</w:t>
+      </w:r>
+      <w:proofErr w:type="gramEnd"/>
       <w:r>
         <w:t>”, “</w:t>
       </w:r>
@@ -3537,11 +4263,11 @@
       <w:pPr>
         <w:pStyle w:val="Heading2"/>
       </w:pPr>
-      <w:bookmarkStart w:id="19" w:name="_Toc347596377"/>
+      <w:bookmarkStart w:id="20" w:name="_Toc429843113"/>
       <w:r>
         <w:t>DOS_CMD_ECHO (0xF0)</w:t>
       </w:r>
-      <w:bookmarkEnd w:id="19"/>
+      <w:bookmarkEnd w:id="20"/>
     </w:p>
     <w:p>
       <w:pPr>
@@ -3562,14 +4288,23 @@
     </w:p>
     <w:p>
       <w:r>
+        <w:lastRenderedPageBreak/>
         <w:t>This command will simply echo the command back as a data packet. The status channel will return “</w:t>
       </w:r>
       <w:r>
         <w:rPr>
           <w:rFonts w:ascii="Consolas" w:hAnsi="Consolas" w:cs="Consolas"/>
         </w:rPr>
-        <w:t>00,OK</w:t>
-      </w:r>
+        <w:t>00</w:t>
+      </w:r>
+      <w:proofErr w:type="gramStart"/>
+      <w:r>
+        <w:rPr>
+          <w:rFonts w:ascii="Consolas" w:hAnsi="Consolas" w:cs="Consolas"/>
+        </w:rPr>
+        <w:t>,OK</w:t>
+      </w:r>
+      <w:proofErr w:type="gramEnd"/>
       <w:r>
         <w:t>”, as this command cannot fail.</w:t>
       </w:r>
@@ -3642,40 +4377,27 @@
       <w:tblLook w:val="04A0" w:firstRow="1" w:lastRow="0" w:firstColumn="1" w:lastColumn="0" w:noHBand="0" w:noVBand="1"/>
     </w:tblPr>
     <w:tblGrid>
-      <w:gridCol w:w="3296"/>
-      <w:gridCol w:w="3330"/>
+      <w:gridCol w:w="3510"/>
+      <w:gridCol w:w="3116"/>
       <w:gridCol w:w="3229"/>
     </w:tblGrid>
     <w:tr>
       <w:tc>
         <w:tcPr>
-          <w:tcW w:w="3296" w:type="dxa"/>
+          <w:tcW w:w="3510" w:type="dxa"/>
         </w:tcPr>
         <w:p>
           <w:r>
             <w:t xml:space="preserve">Version </w:t>
           </w:r>
-          <w:r>
-            <w:fldChar w:fldCharType="begin"/>
-          </w:r>
-          <w:r>
-            <w:instrText xml:space="preserve"> DOCPROPERTY "Version" \* MERGEFORMAT </w:instrText>
-          </w:r>
-          <w:r>
-            <w:fldChar w:fldCharType="separate"/>
-          </w:r>
-          <w:r>
-            <w:rPr>
-              <w:bCs/>
-            </w:rPr>
-            <w:t>1.0</w:t>
-          </w:r>
-          <w:r>
-            <w:rPr>
-              <w:bCs/>
-            </w:rPr>
-            <w:fldChar w:fldCharType="end"/>
-          </w:r>
+          <w:fldSimple w:instr=" DOCPROPERTY &quot;Version&quot; \* MERGEFORMAT ">
+            <w:r>
+              <w:rPr>
+                <w:bCs/>
+              </w:rPr>
+              <w:t>1.1</w:t>
+            </w:r>
+          </w:fldSimple>
           <w:r>
             <w:rPr>
               <w:bCs/>
@@ -3683,13 +4405,16 @@
             <w:t xml:space="preserve">, </w:t>
           </w:r>
           <w:r>
-            <w:t xml:space="preserve"> February 1</w:t>
+            <w:t xml:space="preserve"> </w:t>
           </w:r>
           <w:r>
-            <w:rPr>
-              <w:vertAlign w:val="superscript"/>
-            </w:rPr>
-            <w:t>st</w:t>
+            <w:t>September</w:t>
+          </w:r>
+          <w:r>
+            <w:t xml:space="preserve"> 1</w:t>
+          </w:r>
+          <w:r>
+            <w:t>2,</w:t>
           </w:r>
           <w:r>
             <w:t xml:space="preserve"> 2013</w:t>
@@ -3698,7 +4423,7 @@
       </w:tc>
       <w:tc>
         <w:tcPr>
-          <w:tcW w:w="3330" w:type="dxa"/>
+          <w:tcW w:w="3116" w:type="dxa"/>
         </w:tcPr>
         <w:p/>
       </w:tc>
@@ -3738,7 +4463,7 @@
                 <w:rPr>
                   <w:noProof/>
                 </w:rPr>
-                <w:t>4</w:t>
+                <w:t>7</w:t>
               </w:r>
               <w:r>
                 <w:rPr>
@@ -5328,7 +6053,6 @@
       <w:spacing w:after="0" w:line="240" w:lineRule="auto"/>
     </w:pPr>
     <w:tblPr>
-      <w:tblInd w:w="0" w:type="dxa"/>
       <w:tblBorders>
         <w:top w:val="single" w:sz="4" w:space="0" w:color="auto"/>
         <w:left w:val="single" w:sz="4" w:space="0" w:color="auto"/>
@@ -5337,12 +6061,6 @@
         <w:insideH w:val="single" w:sz="4" w:space="0" w:color="auto"/>
         <w:insideV w:val="single" w:sz="4" w:space="0" w:color="auto"/>
       </w:tblBorders>
-      <w:tblCellMar>
-        <w:top w:w="0" w:type="dxa"/>
-        <w:left w:w="108" w:type="dxa"/>
-        <w:bottom w:w="0" w:type="dxa"/>
-        <w:right w:w="108" w:type="dxa"/>
-      </w:tblCellMar>
     </w:tblPr>
   </w:style>
   <w:style w:type="paragraph" w:styleId="Header">
@@ -5599,7 +6317,6 @@
     <w:tblPr>
       <w:tblStyleRowBandSize w:val="1"/>
       <w:tblStyleColBandSize w:val="1"/>
-      <w:tblInd w:w="0" w:type="dxa"/>
       <w:tblBorders>
         <w:top w:val="single" w:sz="8" w:space="0" w:color="B3CC82" w:themeColor="accent3" w:themeTint="BF"/>
         <w:left w:val="single" w:sz="8" w:space="0" w:color="B3CC82" w:themeColor="accent3" w:themeTint="BF"/>
@@ -5607,12 +6324,6 @@
         <w:right w:val="single" w:sz="8" w:space="0" w:color="B3CC82" w:themeColor="accent3" w:themeTint="BF"/>
         <w:insideH w:val="single" w:sz="8" w:space="0" w:color="B3CC82" w:themeColor="accent3" w:themeTint="BF"/>
       </w:tblBorders>
-      <w:tblCellMar>
-        <w:top w:w="0" w:type="dxa"/>
-        <w:left w:w="108" w:type="dxa"/>
-        <w:bottom w:w="0" w:type="dxa"/>
-        <w:right w:w="108" w:type="dxa"/>
-      </w:tblCellMar>
     </w:tblPr>
     <w:tblStylePr w:type="firstRow">
       <w:pPr>
@@ -5705,7 +6416,6 @@
     <w:tblPr>
       <w:tblStyleRowBandSize w:val="1"/>
       <w:tblStyleColBandSize w:val="1"/>
-      <w:tblInd w:w="0" w:type="dxa"/>
       <w:tblBorders>
         <w:top w:val="single" w:sz="8" w:space="0" w:color="9BBB59" w:themeColor="accent3"/>
         <w:left w:val="single" w:sz="8" w:space="0" w:color="9BBB59" w:themeColor="accent3"/>
@@ -5714,12 +6424,6 @@
         <w:insideH w:val="single" w:sz="8" w:space="0" w:color="9BBB59" w:themeColor="accent3"/>
         <w:insideV w:val="single" w:sz="8" w:space="0" w:color="9BBB59" w:themeColor="accent3"/>
       </w:tblBorders>
-      <w:tblCellMar>
-        <w:top w:w="0" w:type="dxa"/>
-        <w:left w:w="108" w:type="dxa"/>
-        <w:bottom w:w="0" w:type="dxa"/>
-        <w:right w:w="108" w:type="dxa"/>
-      </w:tblCellMar>
     </w:tblPr>
     <w:tblStylePr w:type="firstRow">
       <w:pPr>
@@ -5912,7 +6616,6 @@
     <w:tblPr>
       <w:tblStyleRowBandSize w:val="1"/>
       <w:tblStyleColBandSize w:val="1"/>
-      <w:tblInd w:w="0" w:type="dxa"/>
       <w:tblBorders>
         <w:top w:val="single" w:sz="8" w:space="0" w:color="FFFFFF" w:themeColor="background1"/>
         <w:left w:val="single" w:sz="8" w:space="0" w:color="FFFFFF" w:themeColor="background1"/>
@@ -5921,12 +6624,6 @@
         <w:insideH w:val="single" w:sz="6" w:space="0" w:color="FFFFFF" w:themeColor="background1"/>
         <w:insideV w:val="single" w:sz="6" w:space="0" w:color="FFFFFF" w:themeColor="background1"/>
       </w:tblBorders>
-      <w:tblCellMar>
-        <w:top w:w="0" w:type="dxa"/>
-        <w:left w:w="108" w:type="dxa"/>
-        <w:bottom w:w="0" w:type="dxa"/>
-        <w:right w:w="108" w:type="dxa"/>
-      </w:tblCellMar>
     </w:tblPr>
     <w:tcPr>
       <w:shd w:val="clear" w:color="auto" w:fill="E6EED5" w:themeFill="accent3" w:themeFillTint="3F"/>
@@ -6057,19 +6754,12 @@
     <w:tblPr>
       <w:tblStyleRowBandSize w:val="1"/>
       <w:tblStyleColBandSize w:val="1"/>
-      <w:tblInd w:w="0" w:type="dxa"/>
       <w:tblBorders>
         <w:top w:val="single" w:sz="8" w:space="0" w:color="9BBB59" w:themeColor="accent3"/>
         <w:left w:val="single" w:sz="8" w:space="0" w:color="9BBB59" w:themeColor="accent3"/>
         <w:bottom w:val="single" w:sz="8" w:space="0" w:color="9BBB59" w:themeColor="accent3"/>
         <w:right w:val="single" w:sz="8" w:space="0" w:color="9BBB59" w:themeColor="accent3"/>
       </w:tblBorders>
-      <w:tblCellMar>
-        <w:top w:w="0" w:type="dxa"/>
-        <w:left w:w="108" w:type="dxa"/>
-        <w:bottom w:w="0" w:type="dxa"/>
-        <w:right w:w="108" w:type="dxa"/>
-      </w:tblCellMar>
     </w:tblPr>
     <w:tblStylePr w:type="firstRow">
       <w:rPr>
@@ -6184,17 +6874,10 @@
     <w:tblPr>
       <w:tblStyleRowBandSize w:val="1"/>
       <w:tblStyleColBandSize w:val="1"/>
-      <w:tblInd w:w="0" w:type="dxa"/>
       <w:tblBorders>
         <w:top w:val="single" w:sz="8" w:space="0" w:color="000000" w:themeColor="text1"/>
         <w:bottom w:val="single" w:sz="8" w:space="0" w:color="000000" w:themeColor="text1"/>
       </w:tblBorders>
-      <w:tblCellMar>
-        <w:top w:w="0" w:type="dxa"/>
-        <w:left w:w="108" w:type="dxa"/>
-        <w:bottom w:w="0" w:type="dxa"/>
-        <w:right w:w="108" w:type="dxa"/>
-      </w:tblCellMar>
     </w:tblPr>
     <w:tblStylePr w:type="firstRow">
       <w:pPr>
@@ -6637,7 +7320,6 @@
       <w:spacing w:after="0" w:line="240" w:lineRule="auto"/>
     </w:pPr>
     <w:tblPr>
-      <w:tblInd w:w="0" w:type="dxa"/>
       <w:tblBorders>
         <w:top w:val="single" w:sz="4" w:space="0" w:color="auto"/>
         <w:left w:val="single" w:sz="4" w:space="0" w:color="auto"/>
@@ -6646,12 +7328,6 @@
         <w:insideH w:val="single" w:sz="4" w:space="0" w:color="auto"/>
         <w:insideV w:val="single" w:sz="4" w:space="0" w:color="auto"/>
       </w:tblBorders>
-      <w:tblCellMar>
-        <w:top w:w="0" w:type="dxa"/>
-        <w:left w:w="108" w:type="dxa"/>
-        <w:bottom w:w="0" w:type="dxa"/>
-        <w:right w:w="108" w:type="dxa"/>
-      </w:tblCellMar>
     </w:tblPr>
   </w:style>
   <w:style w:type="paragraph" w:styleId="Header">
@@ -6908,7 +7584,6 @@
     <w:tblPr>
       <w:tblStyleRowBandSize w:val="1"/>
       <w:tblStyleColBandSize w:val="1"/>
-      <w:tblInd w:w="0" w:type="dxa"/>
       <w:tblBorders>
         <w:top w:val="single" w:sz="8" w:space="0" w:color="B3CC82" w:themeColor="accent3" w:themeTint="BF"/>
         <w:left w:val="single" w:sz="8" w:space="0" w:color="B3CC82" w:themeColor="accent3" w:themeTint="BF"/>
@@ -6916,12 +7591,6 @@
         <w:right w:val="single" w:sz="8" w:space="0" w:color="B3CC82" w:themeColor="accent3" w:themeTint="BF"/>
         <w:insideH w:val="single" w:sz="8" w:space="0" w:color="B3CC82" w:themeColor="accent3" w:themeTint="BF"/>
       </w:tblBorders>
-      <w:tblCellMar>
-        <w:top w:w="0" w:type="dxa"/>
-        <w:left w:w="108" w:type="dxa"/>
-        <w:bottom w:w="0" w:type="dxa"/>
-        <w:right w:w="108" w:type="dxa"/>
-      </w:tblCellMar>
     </w:tblPr>
     <w:tblStylePr w:type="firstRow">
       <w:pPr>
@@ -7014,7 +7683,6 @@
     <w:tblPr>
       <w:tblStyleRowBandSize w:val="1"/>
       <w:tblStyleColBandSize w:val="1"/>
-      <w:tblInd w:w="0" w:type="dxa"/>
       <w:tblBorders>
         <w:top w:val="single" w:sz="8" w:space="0" w:color="9BBB59" w:themeColor="accent3"/>
         <w:left w:val="single" w:sz="8" w:space="0" w:color="9BBB59" w:themeColor="accent3"/>
@@ -7023,12 +7691,6 @@
         <w:insideH w:val="single" w:sz="8" w:space="0" w:color="9BBB59" w:themeColor="accent3"/>
         <w:insideV w:val="single" w:sz="8" w:space="0" w:color="9BBB59" w:themeColor="accent3"/>
       </w:tblBorders>
-      <w:tblCellMar>
-        <w:top w:w="0" w:type="dxa"/>
-        <w:left w:w="108" w:type="dxa"/>
-        <w:bottom w:w="0" w:type="dxa"/>
-        <w:right w:w="108" w:type="dxa"/>
-      </w:tblCellMar>
     </w:tblPr>
     <w:tblStylePr w:type="firstRow">
       <w:pPr>
@@ -7221,7 +7883,6 @@
     <w:tblPr>
       <w:tblStyleRowBandSize w:val="1"/>
       <w:tblStyleColBandSize w:val="1"/>
-      <w:tblInd w:w="0" w:type="dxa"/>
       <w:tblBorders>
         <w:top w:val="single" w:sz="8" w:space="0" w:color="FFFFFF" w:themeColor="background1"/>
         <w:left w:val="single" w:sz="8" w:space="0" w:color="FFFFFF" w:themeColor="background1"/>
@@ -7230,12 +7891,6 @@
         <w:insideH w:val="single" w:sz="6" w:space="0" w:color="FFFFFF" w:themeColor="background1"/>
         <w:insideV w:val="single" w:sz="6" w:space="0" w:color="FFFFFF" w:themeColor="background1"/>
       </w:tblBorders>
-      <w:tblCellMar>
-        <w:top w:w="0" w:type="dxa"/>
-        <w:left w:w="108" w:type="dxa"/>
-        <w:bottom w:w="0" w:type="dxa"/>
-        <w:right w:w="108" w:type="dxa"/>
-      </w:tblCellMar>
     </w:tblPr>
     <w:tcPr>
       <w:shd w:val="clear" w:color="auto" w:fill="E6EED5" w:themeFill="accent3" w:themeFillTint="3F"/>
@@ -7366,19 +8021,12 @@
     <w:tblPr>
       <w:tblStyleRowBandSize w:val="1"/>
       <w:tblStyleColBandSize w:val="1"/>
-      <w:tblInd w:w="0" w:type="dxa"/>
       <w:tblBorders>
         <w:top w:val="single" w:sz="8" w:space="0" w:color="9BBB59" w:themeColor="accent3"/>
         <w:left w:val="single" w:sz="8" w:space="0" w:color="9BBB59" w:themeColor="accent3"/>
         <w:bottom w:val="single" w:sz="8" w:space="0" w:color="9BBB59" w:themeColor="accent3"/>
         <w:right w:val="single" w:sz="8" w:space="0" w:color="9BBB59" w:themeColor="accent3"/>
       </w:tblBorders>
-      <w:tblCellMar>
-        <w:top w:w="0" w:type="dxa"/>
-        <w:left w:w="108" w:type="dxa"/>
-        <w:bottom w:w="0" w:type="dxa"/>
-        <w:right w:w="108" w:type="dxa"/>
-      </w:tblCellMar>
     </w:tblPr>
     <w:tblStylePr w:type="firstRow">
       <w:rPr>
@@ -7493,17 +8141,10 @@
     <w:tblPr>
       <w:tblStyleRowBandSize w:val="1"/>
       <w:tblStyleColBandSize w:val="1"/>
-      <w:tblInd w:w="0" w:type="dxa"/>
       <w:tblBorders>
         <w:top w:val="single" w:sz="8" w:space="0" w:color="000000" w:themeColor="text1"/>
         <w:bottom w:val="single" w:sz="8" w:space="0" w:color="000000" w:themeColor="text1"/>
       </w:tblBorders>
-      <w:tblCellMar>
-        <w:top w:w="0" w:type="dxa"/>
-        <w:left w:w="108" w:type="dxa"/>
-        <w:bottom w:w="0" w:type="dxa"/>
-        <w:right w:w="108" w:type="dxa"/>
-      </w:tblCellMar>
     </w:tblPr>
     <w:tblStylePr w:type="firstRow">
       <w:pPr>
@@ -7793,6 +8434,7 @@
     <w:rsid w:val="000E36AD"/>
     <w:rsid w:val="000E5C16"/>
     <w:rsid w:val="00114319"/>
+    <w:rsid w:val="00227DF1"/>
     <w:rsid w:val="003D7F14"/>
     <w:rsid w:val="00427F76"/>
     <w:rsid w:val="00563128"/>
@@ -8797,7 +9439,7 @@
 </file>
 
 <file path=customXml/itemProps1.xml><?xml version="1.0" encoding="utf-8"?>
-<ds:datastoreItem xmlns:ds="http://schemas.openxmlformats.org/officeDocument/2006/customXml" ds:itemID="{F191FA7D-DF4F-4469-8A8D-CF5A2E7EDE46}">
+<ds:datastoreItem xmlns:ds="http://schemas.openxmlformats.org/officeDocument/2006/customXml" ds:itemID="{647133A9-D19D-469D-BE75-5190FDA7A33D}">
   <ds:schemaRefs>
     <ds:schemaRef ds:uri="http://schemas.openxmlformats.org/officeDocument/2006/bibliography"/>
   </ds:schemaRefs>

</xml_diff>